<commit_message>
Update CV metadata and correct documentation term
Updated the last update date in HTML files and corrected the term "Documentazione" to "Documentation" in English sections. Ensured consistency across EN and IT versions of the HTML and Asciidoc files.
</commit_message>
<xml_diff>
--- a/src/main/docx/en/CV_Christian_Luzzetti_eng.docx
+++ b/src/main/docx/en/CV_Christian_Luzzetti_eng.docx
@@ -681,8 +681,9 @@
           <w:sz w:val="20"/>
           <w:szCs w:val="28"/>
         </w:rPr>
-        <w:t>Rome, Italy</w:t>
-      </w:r>
+        <w:t xml:space="preserve">Rome, </w:t>
+      </w:r>
+      <w:proofErr w:type="spellStart"/>
       <w:r>
         <w:rPr>
           <w:rFonts w:cstheme="minorHAnsi"/>
@@ -690,7 +691,35 @@
           <w:sz w:val="20"/>
           <w:szCs w:val="28"/>
         </w:rPr>
-        <w:t xml:space="preserve">    </w:t>
+        <w:t>Italy</w:t>
+      </w:r>
+      <w:proofErr w:type="spellEnd"/>
+      <w:r>
+        <w:rPr>
+          <w:rFonts w:cstheme="minorHAnsi"/>
+          <w:color w:val="404040" w:themeColor="text1" w:themeTint="BF"/>
+          <w:sz w:val="20"/>
+          <w:szCs w:val="28"/>
+        </w:rPr>
+        <w:t xml:space="preserve">  </w:t>
+      </w:r>
+      <w:r>
+        <w:rPr>
+          <w:rFonts w:cstheme="minorHAnsi"/>
+          <w:color w:val="404040" w:themeColor="text1" w:themeTint="BF"/>
+          <w:sz w:val="20"/>
+          <w:szCs w:val="28"/>
+        </w:rPr>
+        <w:t xml:space="preserve">  </w:t>
+      </w:r>
+      <w:r>
+        <w:rPr>
+          <w:rFonts w:cstheme="minorHAnsi"/>
+          <w:color w:val="404040" w:themeColor="text1" w:themeTint="BF"/>
+          <w:sz w:val="20"/>
+          <w:szCs w:val="28"/>
+        </w:rPr>
+        <w:t xml:space="preserve">  </w:t>
       </w:r>
       <w:r>
         <w:rPr>
@@ -955,7 +984,25 @@
           <w:sz w:val="20"/>
           <w:szCs w:val="28"/>
         </w:rPr>
-        <w:t xml:space="preserve">    </w:t>
+        <w:t xml:space="preserve">  </w:t>
+      </w:r>
+      <w:r>
+        <w:rPr>
+          <w:rFonts w:cstheme="minorHAnsi"/>
+          <w:color w:val="404040" w:themeColor="text1" w:themeTint="BF"/>
+          <w:sz w:val="20"/>
+          <w:szCs w:val="28"/>
+        </w:rPr>
+        <w:t xml:space="preserve"> </w:t>
+      </w:r>
+      <w:r>
+        <w:rPr>
+          <w:rFonts w:cstheme="minorHAnsi"/>
+          <w:color w:val="404040" w:themeColor="text1" w:themeTint="BF"/>
+          <w:sz w:val="20"/>
+          <w:szCs w:val="28"/>
+        </w:rPr>
+        <w:t xml:space="preserve">  </w:t>
       </w:r>
       <w:r>
         <w:rPr>
@@ -1174,7 +1221,7 @@
           <w:sz w:val="20"/>
           <w:szCs w:val="28"/>
         </w:rPr>
-        <w:t xml:space="preserve"> +39 392 81 23 218</w:t>
+        <w:t xml:space="preserve"> +39 392 8123218    </w:t>
       </w:r>
       <w:r>
         <w:rPr>
@@ -1192,7 +1239,7 @@
           <w:sz w:val="20"/>
           <w:szCs w:val="28"/>
         </w:rPr>
-        <w:t xml:space="preserve">    </w:t>
+        <w:t xml:space="preserve"> </w:t>
       </w:r>
       <w:r>
         <w:rPr>
@@ -1210,7 +1257,7 @@
           <w:sz w:val="20"/>
           <w:szCs w:val="28"/>
         </w:rPr>
-        <w:t xml:space="preserve"> </w:t>
+        <w:t xml:space="preserve">  </w:t>
       </w:r>
       <w:hyperlink r:id="rId9">
         <w:r>
@@ -1220,8 +1267,28 @@
             <w:sz w:val="20"/>
             <w:szCs w:val="28"/>
           </w:rPr>
-          <w:t>in/luzzetti</w:t>
+          <w:t>in</w:t>
         </w:r>
+        <w:r>
+          <w:rPr>
+            <w:rFonts w:cstheme="minorHAnsi"/>
+            <w:color w:val="404040" w:themeColor="text1" w:themeTint="BF"/>
+            <w:sz w:val="20"/>
+            <w:szCs w:val="28"/>
+          </w:rPr>
+          <w:t>/</w:t>
+        </w:r>
+        <w:proofErr w:type="spellStart"/>
+        <w:r>
+          <w:rPr>
+            <w:rFonts w:cstheme="minorHAnsi"/>
+            <w:color w:val="404040" w:themeColor="text1" w:themeTint="BF"/>
+            <w:sz w:val="20"/>
+            <w:szCs w:val="28"/>
+          </w:rPr>
+          <w:t>luzzetti</w:t>
+        </w:r>
+        <w:proofErr w:type="spellEnd"/>
       </w:hyperlink>
       <w:r>
         <w:rPr>
@@ -1544,6 +1611,7 @@
         </w:rPr>
         <w:fldChar w:fldCharType="separate"/>
       </w:r>
+      <w:proofErr w:type="spellStart"/>
       <w:r>
         <w:rPr>
           <w:rStyle w:val="Collegamentoipertestuale"/>
@@ -1553,47 +1621,27 @@
           <w:szCs w:val="28"/>
           <w:u w:val="none"/>
         </w:rPr>
-        <w:t>luz</w:t>
-      </w:r>
-      <w:r>
-        <w:rPr>
-          <w:rStyle w:val="Collegamentoipertestuale"/>
-          <w:rFonts w:cstheme="minorHAnsi"/>
+        <w:t>luzzetti.github.io</w:t>
+      </w:r>
+      <w:proofErr w:type="spellEnd"/>
+    </w:p>
+    <w:p>
+      <w:pPr>
+        <w:pStyle w:val="Titolo1"/>
+        <w:ind w:left="10"/>
+        <w:rPr>
+          <w:rFonts w:asciiTheme="minorHAnsi" w:hAnsiTheme="minorHAnsi" w:cstheme="minorHAnsi"/>
+          <w:color w:val="404040" w:themeColor="text1" w:themeTint="BF"/>
+          <w:lang w:val="en-GB"/>
+        </w:rPr>
+      </w:pPr>
+      <w:r>
+        <w:rPr>
+          <w:rFonts w:asciiTheme="minorHAnsi" w:hAnsiTheme="minorHAnsi" w:cstheme="minorHAnsi"/>
+          <w:b/>
           <w:color w:val="404040" w:themeColor="text1" w:themeTint="BF"/>
           <w:sz w:val="20"/>
           <w:szCs w:val="28"/>
-          <w:u w:val="none"/>
-        </w:rPr>
-        <w:t>z</w:t>
-      </w:r>
-      <w:r>
-        <w:rPr>
-          <w:rStyle w:val="Collegamentoipertestuale"/>
-          <w:rFonts w:cstheme="minorHAnsi"/>
-          <w:color w:val="404040" w:themeColor="text1" w:themeTint="BF"/>
-          <w:sz w:val="20"/>
-          <w:szCs w:val="28"/>
-          <w:u w:val="none"/>
-        </w:rPr>
-        <w:t>etti.github.io</w:t>
-      </w:r>
-    </w:p>
-    <w:p>
-      <w:pPr>
-        <w:pStyle w:val="Titolo1"/>
-        <w:ind w:left="10"/>
-        <w:rPr>
-          <w:rFonts w:asciiTheme="minorHAnsi" w:hAnsiTheme="minorHAnsi" w:cstheme="minorHAnsi"/>
-          <w:color w:val="404040" w:themeColor="text1" w:themeTint="BF"/>
-        </w:rPr>
-      </w:pPr>
-      <w:r>
-        <w:rPr>
-          <w:rFonts w:asciiTheme="minorHAnsi" w:hAnsiTheme="minorHAnsi" w:cstheme="minorHAnsi"/>
-          <w:b/>
-          <w:color w:val="404040" w:themeColor="text1" w:themeTint="BF"/>
-          <w:sz w:val="20"/>
-          <w:szCs w:val="28"/>
         </w:rPr>
         <w:fldChar w:fldCharType="end"/>
       </w:r>
@@ -1603,6 +1651,7 @@
           <w:color w:val="404040" w:themeColor="text1" w:themeTint="BF"/>
           <w:sz w:val="28"/>
           <w:szCs w:val="22"/>
+          <w:lang w:val="en-GB"/>
         </w:rPr>
         <w:t>SUMMARY</w:t>
       </w:r>
@@ -1987,6 +2036,7 @@
           <w:lang w:val="en-GB"/>
         </w:rPr>
       </w:pPr>
+      <w:commentRangeStart w:id="0"/>
       <w:r>
         <w:rPr>
           <w:rFonts w:cstheme="minorHAnsi"/>
@@ -1994,6 +2044,13 @@
           <w:lang w:val="en-GB"/>
         </w:rPr>
         <w:t>Containerized applications using Docker, ensuring streamlined deployment processes.</w:t>
+      </w:r>
+      <w:commentRangeEnd w:id="0"/>
+      <w:r>
+        <w:rPr>
+          <w:rStyle w:val="Rimandocommento"/>
+        </w:rPr>
+        <w:commentReference w:id="0"/>
       </w:r>
     </w:p>
     <w:p>
@@ -2119,7 +2176,7 @@
           <w:lang w:val="en-GB"/>
         </w:rPr>
       </w:pPr>
-      <w:hyperlink r:id="rId10" w:history="1">
+      <w:hyperlink r:id="rId14" w:history="1">
         <w:r>
           <w:rPr>
             <w:rStyle w:val="Collegamentoipertestuale"/>
@@ -2196,7 +2253,7 @@
         </w:rPr>
         <w:t xml:space="preserve"> for the </w:t>
       </w:r>
-      <w:hyperlink r:id="rId11" w:history="1">
+      <w:hyperlink r:id="rId15" w:history="1">
         <w:r>
           <w:rPr>
             <w:rStyle w:val="Collegamentoipertestuale"/>
@@ -2424,7 +2481,7 @@
           <w:lang w:val="en-GB"/>
         </w:rPr>
       </w:pPr>
-      <w:hyperlink r:id="rId12" w:history="1">
+      <w:hyperlink r:id="rId16" w:history="1">
         <w:r>
           <w:rPr>
             <w:rStyle w:val="Collegamentoipertestuale"/>
@@ -2508,7 +2565,7 @@
         </w:rPr>
         <w:t xml:space="preserve"> support for </w:t>
       </w:r>
-      <w:hyperlink r:id="rId13" w:history="1">
+      <w:hyperlink r:id="rId17" w:history="1">
         <w:r>
           <w:rPr>
             <w:rStyle w:val="Collegamentoipertestuale"/>
@@ -2595,7 +2652,7 @@
           <w:lang w:val="en-GB"/>
         </w:rPr>
       </w:pPr>
-      <w:hyperlink r:id="rId14" w:history="1">
+      <w:hyperlink r:id="rId18" w:history="1">
         <w:r>
           <w:rPr>
             <w:rStyle w:val="Collegamentoipertestuale"/>
@@ -2738,6 +2795,7 @@
           <w:color w:val="404040" w:themeColor="text1" w:themeTint="BF"/>
           <w:sz w:val="28"/>
           <w:szCs w:val="24"/>
+          <w:lang w:val="en-GB"/>
         </w:rPr>
       </w:pPr>
       <w:r>
@@ -2746,6 +2804,7 @@
           <w:color w:val="404040" w:themeColor="text1" w:themeTint="BF"/>
           <w:sz w:val="28"/>
           <w:szCs w:val="24"/>
+          <w:lang w:val="en-GB"/>
         </w:rPr>
         <w:lastRenderedPageBreak/>
         <w:t>EDUCATION</w:t>
@@ -2982,12 +3041,14 @@
         <w:rPr>
           <w:rFonts w:cstheme="minorHAnsi"/>
           <w:color w:val="404040" w:themeColor="text1" w:themeTint="BF"/>
-        </w:rPr>
-      </w:pPr>
-      <w:r>
-        <w:rPr>
-          <w:rFonts w:cstheme="minorHAnsi"/>
-          <w:color w:val="404040" w:themeColor="text1" w:themeTint="BF"/>
+          <w:lang w:val="en-GB"/>
+        </w:rPr>
+      </w:pPr>
+      <w:r>
+        <w:rPr>
+          <w:rFonts w:cstheme="minorHAnsi"/>
+          <w:color w:val="404040" w:themeColor="text1" w:themeTint="BF"/>
+          <w:lang w:val="en-GB"/>
         </w:rPr>
         <w:t>I.T.C. Paolo Savi • 2003 - 2009</w:t>
       </w:r>
@@ -3001,6 +3062,7 @@
           <w:color w:val="404040" w:themeColor="text1" w:themeTint="BF"/>
           <w:sz w:val="28"/>
           <w:szCs w:val="24"/>
+          <w:lang w:val="en-GB"/>
         </w:rPr>
       </w:pPr>
       <w:r>
@@ -3009,6 +3071,7 @@
           <w:color w:val="404040" w:themeColor="text1" w:themeTint="BF"/>
           <w:sz w:val="28"/>
           <w:szCs w:val="24"/>
+          <w:lang w:val="en-GB"/>
         </w:rPr>
         <w:t>CERTIFICATIONS &amp; NANODEGREES</w:t>
       </w:r>
@@ -3049,6 +3112,7 @@
           <w:i/>
           <w:iCs/>
           <w:color w:val="404040" w:themeColor="text1" w:themeTint="BF"/>
+          <w:lang w:val="en-GB"/>
         </w:rPr>
       </w:pPr>
       <w:r>
@@ -3057,6 +3121,7 @@
           <w:i/>
           <w:iCs/>
           <w:color w:val="404040" w:themeColor="text1" w:themeTint="BF"/>
+          <w:lang w:val="en-GB"/>
         </w:rPr>
         <w:t>PeopleCert • 2024</w:t>
       </w:r>
@@ -3541,27 +3606,18 @@
           <w:i/>
           <w:iCs/>
           <w:color w:val="404040" w:themeColor="text1" w:themeTint="BF"/>
-        </w:rPr>
-      </w:pPr>
-      <w:proofErr w:type="spellStart"/>
+          <w:lang w:val="en-GB"/>
+        </w:rPr>
+      </w:pPr>
       <w:r>
         <w:rPr>
           <w:rFonts w:cstheme="minorHAnsi"/>
           <w:i/>
           <w:iCs/>
           <w:color w:val="404040" w:themeColor="text1" w:themeTint="BF"/>
-        </w:rPr>
-        <w:t>Vaadin</w:t>
-      </w:r>
-      <w:proofErr w:type="spellEnd"/>
-      <w:r>
-        <w:rPr>
-          <w:rFonts w:cstheme="minorHAnsi"/>
-          <w:i/>
-          <w:iCs/>
-          <w:color w:val="404040" w:themeColor="text1" w:themeTint="BF"/>
-        </w:rPr>
-        <w:t xml:space="preserve"> • 2022</w:t>
+          <w:lang w:val="en-GB"/>
+        </w:rPr>
+        <w:t>Vaadin • 2022</w:t>
       </w:r>
     </w:p>
     <w:p>
@@ -3855,7 +3911,7 @@
                     </pic:cNvPicPr>
                   </pic:nvPicPr>
                   <pic:blipFill>
-                    <a:blip r:embed="rId15" cstate="print">
+                    <a:blip r:embed="rId19" cstate="print">
                       <a:extLst>
                         <a:ext uri="{28A0092B-C50C-407E-A947-70E740481C1C}">
                           <a14:useLocalDpi xmlns:a14="http://schemas.microsoft.com/office/drawing/2010/main" val="0"/>
@@ -4041,7 +4097,7 @@
       </w:r>
     </w:p>
     <w:sectPr>
-      <w:footerReference w:type="default" r:id="rId16"/>
+      <w:footerReference w:type="default" r:id="rId20"/>
       <w:pgSz w:w="11899" w:h="16838"/>
       <w:pgMar w:top="853" w:right="797" w:bottom="1785" w:left="778" w:header="720" w:footer="720" w:gutter="0"/>
       <w:cols w:space="720"/>
@@ -4050,6 +4106,69 @@
     </w:sectPr>
   </w:body>
 </w:document>
+</file>
+
+<file path=word/comments.xml><?xml version="1.0" encoding="utf-8"?>
+<w:comments xmlns:wpc="http://schemas.microsoft.com/office/word/2010/wordprocessingCanvas" xmlns:cx="http://schemas.microsoft.com/office/drawing/2014/chartex" xmlns:cx1="http://schemas.microsoft.com/office/drawing/2015/9/8/chartex" xmlns:cx2="http://schemas.microsoft.com/office/drawing/2015/10/21/chartex" xmlns:cx3="http://schemas.microsoft.com/office/drawing/2016/5/9/chartex" xmlns:cx4="http://schemas.microsoft.com/office/drawing/2016/5/10/chartex" xmlns:cx5="http://schemas.microsoft.com/office/drawing/2016/5/11/chartex" xmlns:cx6="http://schemas.microsoft.com/office/drawing/2016/5/12/chartex" xmlns:cx7="http://schemas.microsoft.com/office/drawing/2016/5/13/chartex" xmlns:cx8="http://schemas.microsoft.com/office/drawing/2016/5/14/chartex" xmlns:mc="http://schemas.openxmlformats.org/markup-compatibility/2006" xmlns:aink="http://schemas.microsoft.com/office/drawing/2016/ink" xmlns:am3d="http://schemas.microsoft.com/office/drawing/2017/model3d" xmlns:o="urn:schemas-microsoft-com:office:office" xmlns:oel="http://schemas.microsoft.com/office/2019/extlst" xmlns:r="http://schemas.openxmlformats.org/officeDocument/2006/relationships" xmlns:m="http://schemas.openxmlformats.org/officeDocument/2006/math" xmlns:v="urn:schemas-microsoft-com:vml" xmlns:wp14="http://schemas.microsoft.com/office/word/2010/wordprocessingDrawing" xmlns:wp="http://schemas.openxmlformats.org/drawingml/2006/wordprocessingDrawing" xmlns:w10="urn:schemas-microsoft-com:office:word" xmlns:w="http://schemas.openxmlformats.org/wordprocessingml/2006/main" xmlns:w14="http://schemas.microsoft.com/office/word/2010/wordml" xmlns:w15="http://schemas.microsoft.com/office/word/2012/wordml" xmlns:w16cex="http://schemas.microsoft.com/office/word/2018/wordml/cex" xmlns:w16cid="http://schemas.microsoft.com/office/word/2016/wordml/cid" xmlns:w16="http://schemas.microsoft.com/office/word/2018/wordml" xmlns:w16du="http://schemas.microsoft.com/office/word/2023/wordml/word16du" xmlns:w16sdtdh="http://schemas.microsoft.com/office/word/2020/wordml/sdtdatahash" xmlns:w16se="http://schemas.microsoft.com/office/word/2015/wordml/symex" xmlns:wpg="http://schemas.microsoft.com/office/word/2010/wordprocessingGroup" xmlns:wpi="http://schemas.microsoft.com/office/word/2010/wordprocessingInk" xmlns:wne="http://schemas.microsoft.com/office/word/2006/wordml" xmlns:wps="http://schemas.microsoft.com/office/word/2010/wordprocessingShape" mc:Ignorable="w14 w15 w16se w16cid w16 w16cex w16sdtdh w16du wp14">
+  <w:comment w:id="0" w:author="Christian Luzzetti" w:date="2024-08-19T21:50:00Z" w:initials="CL">
+    <w:p>
+      <w:pPr>
+        <w:pStyle w:val="Testocommento"/>
+        <w:rPr>
+          <w:lang w:val="en-GB"/>
+        </w:rPr>
+      </w:pPr>
+      <w:r>
+        <w:rPr>
+          <w:rStyle w:val="Rimandocommento"/>
+        </w:rPr>
+        <w:annotationRef/>
+      </w:r>
+      <w:r>
+        <w:rPr>
+          <w:lang w:val="en-GB"/>
+        </w:rPr>
+        <w:t xml:space="preserve">Setup </w:t>
+      </w:r>
+      <w:r>
+        <w:rPr>
+          <w:lang w:val="en-GB"/>
+        </w:rPr>
+        <w:t xml:space="preserve">a </w:t>
+      </w:r>
+      <w:r>
+        <w:rPr>
+          <w:lang w:val="en-GB"/>
+        </w:rPr>
+        <w:t>Grafana</w:t>
+      </w:r>
+      <w:r>
+        <w:rPr>
+          <w:lang w:val="en-GB"/>
+        </w:rPr>
+        <w:t xml:space="preserve"> dashboard with logs, tracing and metrics, helping the team debugging infra-service calls </w:t>
+      </w:r>
+    </w:p>
+  </w:comment>
+</w:comments>
+</file>
+
+<file path=word/commentsExtended.xml><?xml version="1.0" encoding="utf-8"?>
+<w15:commentsEx xmlns:wpc="http://schemas.microsoft.com/office/word/2010/wordprocessingCanvas" xmlns:cx="http://schemas.microsoft.com/office/drawing/2014/chartex" xmlns:cx1="http://schemas.microsoft.com/office/drawing/2015/9/8/chartex" xmlns:cx2="http://schemas.microsoft.com/office/drawing/2015/10/21/chartex" xmlns:cx3="http://schemas.microsoft.com/office/drawing/2016/5/9/chartex" xmlns:cx4="http://schemas.microsoft.com/office/drawing/2016/5/10/chartex" xmlns:cx5="http://schemas.microsoft.com/office/drawing/2016/5/11/chartex" xmlns:cx6="http://schemas.microsoft.com/office/drawing/2016/5/12/chartex" xmlns:cx7="http://schemas.microsoft.com/office/drawing/2016/5/13/chartex" xmlns:cx8="http://schemas.microsoft.com/office/drawing/2016/5/14/chartex" xmlns:mc="http://schemas.openxmlformats.org/markup-compatibility/2006" xmlns:aink="http://schemas.microsoft.com/office/drawing/2016/ink" xmlns:am3d="http://schemas.microsoft.com/office/drawing/2017/model3d" xmlns:o="urn:schemas-microsoft-com:office:office" xmlns:oel="http://schemas.microsoft.com/office/2019/extlst" xmlns:r="http://schemas.openxmlformats.org/officeDocument/2006/relationships" xmlns:m="http://schemas.openxmlformats.org/officeDocument/2006/math" xmlns:v="urn:schemas-microsoft-com:vml" xmlns:wp14="http://schemas.microsoft.com/office/word/2010/wordprocessingDrawing" xmlns:wp="http://schemas.openxmlformats.org/drawingml/2006/wordprocessingDrawing" xmlns:w10="urn:schemas-microsoft-com:office:word" xmlns:w="http://schemas.openxmlformats.org/wordprocessingml/2006/main" xmlns:w14="http://schemas.microsoft.com/office/word/2010/wordml" xmlns:w15="http://schemas.microsoft.com/office/word/2012/wordml" xmlns:w16cex="http://schemas.microsoft.com/office/word/2018/wordml/cex" xmlns:w16cid="http://schemas.microsoft.com/office/word/2016/wordml/cid" xmlns:w16="http://schemas.microsoft.com/office/word/2018/wordml" xmlns:w16du="http://schemas.microsoft.com/office/word/2023/wordml/word16du" xmlns:w16sdtdh="http://schemas.microsoft.com/office/word/2020/wordml/sdtdatahash" xmlns:w16se="http://schemas.microsoft.com/office/word/2015/wordml/symex" xmlns:wpg="http://schemas.microsoft.com/office/word/2010/wordprocessingGroup" xmlns:wpi="http://schemas.microsoft.com/office/word/2010/wordprocessingInk" xmlns:wne="http://schemas.microsoft.com/office/word/2006/wordml" xmlns:wps="http://schemas.microsoft.com/office/word/2010/wordprocessingShape" mc:Ignorable="w14 w15 w16se w16cid w16 w16cex w16sdtdh w16du wp14">
+  <w15:commentEx w15:paraId="7196605C" w15:done="0"/>
+</w15:commentsEx>
+</file>
+
+<file path=word/commentsExtensible.xml><?xml version="1.0" encoding="utf-8"?>
+<w16cex:commentsExtensible xmlns:wpc="http://schemas.microsoft.com/office/word/2010/wordprocessingCanvas" xmlns:cx="http://schemas.microsoft.com/office/drawing/2014/chartex" xmlns:cx1="http://schemas.microsoft.com/office/drawing/2015/9/8/chartex" xmlns:cx2="http://schemas.microsoft.com/office/drawing/2015/10/21/chartex" xmlns:cx3="http://schemas.microsoft.com/office/drawing/2016/5/9/chartex" xmlns:cx4="http://schemas.microsoft.com/office/drawing/2016/5/10/chartex" xmlns:cx5="http://schemas.microsoft.com/office/drawing/2016/5/11/chartex" xmlns:cx6="http://schemas.microsoft.com/office/drawing/2016/5/12/chartex" xmlns:cx7="http://schemas.microsoft.com/office/drawing/2016/5/13/chartex" xmlns:cx8="http://schemas.microsoft.com/office/drawing/2016/5/14/chartex" xmlns:cr="http://schemas.microsoft.com/office/comments/2020/reactions" xmlns:mc="http://schemas.openxmlformats.org/markup-compatibility/2006" xmlns:aink="http://schemas.microsoft.com/office/drawing/2016/ink" xmlns:am3d="http://schemas.microsoft.com/office/drawing/2017/model3d" xmlns:o="urn:schemas-microsoft-com:office:office" xmlns:oel="http://schemas.microsoft.com/office/2019/extlst" xmlns:r="http://schemas.openxmlformats.org/officeDocument/2006/relationships" xmlns:m="http://schemas.openxmlformats.org/officeDocument/2006/math" xmlns:v="urn:schemas-microsoft-com:vml" xmlns:wp14="http://schemas.microsoft.com/office/word/2010/wordprocessingDrawing" xmlns:wp="http://schemas.openxmlformats.org/drawingml/2006/wordprocessingDrawing" xmlns:w10="urn:schemas-microsoft-com:office:word" xmlns:w="http://schemas.openxmlformats.org/wordprocessingml/2006/main" xmlns:w14="http://schemas.microsoft.com/office/word/2010/wordml" xmlns:w15="http://schemas.microsoft.com/office/word/2012/wordml" xmlns:w16cex="http://schemas.microsoft.com/office/word/2018/wordml/cex" xmlns:w16cid="http://schemas.microsoft.com/office/word/2016/wordml/cid" xmlns:w16="http://schemas.microsoft.com/office/word/2018/wordml" xmlns:w16du="http://schemas.microsoft.com/office/word/2023/wordml/word16du" xmlns:w16sdtdh="http://schemas.microsoft.com/office/word/2020/wordml/sdtdatahash" xmlns:w16se="http://schemas.microsoft.com/office/word/2015/wordml/symex" xmlns:wpg="http://schemas.microsoft.com/office/word/2010/wordprocessingGroup" xmlns:wpi="http://schemas.microsoft.com/office/word/2010/wordprocessingInk" xmlns:wne="http://schemas.microsoft.com/office/word/2006/wordml" xmlns:wps="http://schemas.microsoft.com/office/word/2010/wordprocessingShape" mc:Ignorable="w14 w15 w16se w16cid w16 w16cex w16sdtdh cr w16du wp14">
+  <w16cex:commentExtensible w16cex:durableId="2EF92AB1" w16cex:dateUtc="2024-08-19T19:50:00Z"/>
+</w16cex:commentsExtensible>
+</file>
+
+<file path=word/commentsIds.xml><?xml version="1.0" encoding="utf-8"?>
+<w16cid:commentsIds xmlns:wpc="http://schemas.microsoft.com/office/word/2010/wordprocessingCanvas" xmlns:cx="http://schemas.microsoft.com/office/drawing/2014/chartex" xmlns:cx1="http://schemas.microsoft.com/office/drawing/2015/9/8/chartex" xmlns:cx2="http://schemas.microsoft.com/office/drawing/2015/10/21/chartex" xmlns:cx3="http://schemas.microsoft.com/office/drawing/2016/5/9/chartex" xmlns:cx4="http://schemas.microsoft.com/office/drawing/2016/5/10/chartex" xmlns:cx5="http://schemas.microsoft.com/office/drawing/2016/5/11/chartex" xmlns:cx6="http://schemas.microsoft.com/office/drawing/2016/5/12/chartex" xmlns:cx7="http://schemas.microsoft.com/office/drawing/2016/5/13/chartex" xmlns:cx8="http://schemas.microsoft.com/office/drawing/2016/5/14/chartex" xmlns:mc="http://schemas.openxmlformats.org/markup-compatibility/2006" xmlns:aink="http://schemas.microsoft.com/office/drawing/2016/ink" xmlns:am3d="http://schemas.microsoft.com/office/drawing/2017/model3d" xmlns:o="urn:schemas-microsoft-com:office:office" xmlns:oel="http://schemas.microsoft.com/office/2019/extlst" xmlns:r="http://schemas.openxmlformats.org/officeDocument/2006/relationships" xmlns:m="http://schemas.openxmlformats.org/officeDocument/2006/math" xmlns:v="urn:schemas-microsoft-com:vml" xmlns:wp14="http://schemas.microsoft.com/office/word/2010/wordprocessingDrawing" xmlns:wp="http://schemas.openxmlformats.org/drawingml/2006/wordprocessingDrawing" xmlns:w10="urn:schemas-microsoft-com:office:word" xmlns:w="http://schemas.openxmlformats.org/wordprocessingml/2006/main" xmlns:w14="http://schemas.microsoft.com/office/word/2010/wordml" xmlns:w15="http://schemas.microsoft.com/office/word/2012/wordml" xmlns:w16cex="http://schemas.microsoft.com/office/word/2018/wordml/cex" xmlns:w16cid="http://schemas.microsoft.com/office/word/2016/wordml/cid" xmlns:w16="http://schemas.microsoft.com/office/word/2018/wordml" xmlns:w16du="http://schemas.microsoft.com/office/word/2023/wordml/word16du" xmlns:w16sdtdh="http://schemas.microsoft.com/office/word/2020/wordml/sdtdatahash" xmlns:w16se="http://schemas.microsoft.com/office/word/2015/wordml/symex" xmlns:wpg="http://schemas.microsoft.com/office/word/2010/wordprocessingGroup" xmlns:wpi="http://schemas.microsoft.com/office/word/2010/wordprocessingInk" xmlns:wne="http://schemas.microsoft.com/office/word/2006/wordml" xmlns:wps="http://schemas.microsoft.com/office/word/2010/wordprocessingShape" mc:Ignorable="w14 w15 w16se w16cid w16 w16cex w16sdtdh w16du wp14">
+  <w16cid:commentId w16cid:paraId="7196605C" w16cid:durableId="2EF92AB1"/>
+</w16cid:commentsIds>
 </file>
 
 <file path=word/endnotes.xml><?xml version="1.0" encoding="utf-8"?>
@@ -4120,15 +4239,7 @@
         <w:iCs/>
         <w:lang w:val="en-GB"/>
       </w:rPr>
-      <w:t>for the purposes of personnel research and selection.</w:t>
-    </w:r>
-    <w:r>
-      <w:rPr>
-        <w:i/>
-        <w:iCs/>
-        <w:lang w:val="en-GB"/>
-      </w:rPr>
-      <w:t xml:space="preserve"> </w:t>
+      <w:t xml:space="preserve">for the purposes of personnel research and selection. </w:t>
     </w:r>
     <w:r>
       <w:rPr>
@@ -5466,6 +5577,14 @@
     <w:abstractNumId w:val="1"/>
   </w:num>
 </w:numbering>
+</file>
+
+<file path=word/people.xml><?xml version="1.0" encoding="utf-8"?>
+<w15:people xmlns:wpc="http://schemas.microsoft.com/office/word/2010/wordprocessingCanvas" xmlns:cx="http://schemas.microsoft.com/office/drawing/2014/chartex" xmlns:cx1="http://schemas.microsoft.com/office/drawing/2015/9/8/chartex" xmlns:cx2="http://schemas.microsoft.com/office/drawing/2015/10/21/chartex" xmlns:cx3="http://schemas.microsoft.com/office/drawing/2016/5/9/chartex" xmlns:cx4="http://schemas.microsoft.com/office/drawing/2016/5/10/chartex" xmlns:cx5="http://schemas.microsoft.com/office/drawing/2016/5/11/chartex" xmlns:cx6="http://schemas.microsoft.com/office/drawing/2016/5/12/chartex" xmlns:cx7="http://schemas.microsoft.com/office/drawing/2016/5/13/chartex" xmlns:cx8="http://schemas.microsoft.com/office/drawing/2016/5/14/chartex" xmlns:mc="http://schemas.openxmlformats.org/markup-compatibility/2006" xmlns:aink="http://schemas.microsoft.com/office/drawing/2016/ink" xmlns:am3d="http://schemas.microsoft.com/office/drawing/2017/model3d" xmlns:o="urn:schemas-microsoft-com:office:office" xmlns:oel="http://schemas.microsoft.com/office/2019/extlst" xmlns:r="http://schemas.openxmlformats.org/officeDocument/2006/relationships" xmlns:m="http://schemas.openxmlformats.org/officeDocument/2006/math" xmlns:v="urn:schemas-microsoft-com:vml" xmlns:wp14="http://schemas.microsoft.com/office/word/2010/wordprocessingDrawing" xmlns:wp="http://schemas.openxmlformats.org/drawingml/2006/wordprocessingDrawing" xmlns:w10="urn:schemas-microsoft-com:office:word" xmlns:w="http://schemas.openxmlformats.org/wordprocessingml/2006/main" xmlns:w14="http://schemas.microsoft.com/office/word/2010/wordml" xmlns:w15="http://schemas.microsoft.com/office/word/2012/wordml" xmlns:w16cex="http://schemas.microsoft.com/office/word/2018/wordml/cex" xmlns:w16cid="http://schemas.microsoft.com/office/word/2016/wordml/cid" xmlns:w16="http://schemas.microsoft.com/office/word/2018/wordml" xmlns:w16du="http://schemas.microsoft.com/office/word/2023/wordml/word16du" xmlns:w16sdtdh="http://schemas.microsoft.com/office/word/2020/wordml/sdtdatahash" xmlns:w16se="http://schemas.microsoft.com/office/word/2015/wordml/symex" xmlns:wpg="http://schemas.microsoft.com/office/word/2010/wordprocessingGroup" xmlns:wpi="http://schemas.microsoft.com/office/word/2010/wordprocessingInk" xmlns:wne="http://schemas.microsoft.com/office/word/2006/wordml" xmlns:wps="http://schemas.microsoft.com/office/word/2010/wordprocessingShape" mc:Ignorable="w14 w15 w16se w16cid w16 w16cex w16sdtdh w16du wp14">
+  <w15:person w15:author="Christian Luzzetti">
+    <w15:presenceInfo w15:providerId="Windows Live" w15:userId="32ae1ecab1fcd274"/>
+  </w15:person>
+</w15:people>
 </file>
 
 <file path=word/styles.xml><?xml version="1.0" encoding="utf-8"?>
@@ -6086,6 +6205,7 @@
   <w:style w:type="character" w:default="1" w:styleId="Carpredefinitoparagrafo">
     <w:name w:val="Default Paragraph Font"/>
     <w:uiPriority w:val="1"/>
+    <w:semiHidden/>
     <w:unhideWhenUsed/>
   </w:style>
   <w:style w:type="table" w:default="1" w:styleId="Tabellanormale">
@@ -6612,6 +6732,74 @@
       <w:szCs w:val="20"/>
     </w:rPr>
   </w:style>
+  <w:style w:type="character" w:styleId="Rimandocommento">
+    <w:name w:val="annotation reference"/>
+    <w:basedOn w:val="Carpredefinitoparagrafo"/>
+    <w:uiPriority w:val="99"/>
+    <w:semiHidden/>
+    <w:unhideWhenUsed/>
+    <w:rsid w:val="00BC5E83"/>
+    <w:rPr>
+      <w:sz w:val="16"/>
+      <w:szCs w:val="16"/>
+    </w:rPr>
+  </w:style>
+  <w:style w:type="paragraph" w:styleId="Testocommento">
+    <w:name w:val="annotation text"/>
+    <w:basedOn w:val="Normale"/>
+    <w:link w:val="TestocommentoCarattere"/>
+    <w:uiPriority w:val="99"/>
+    <w:semiHidden/>
+    <w:unhideWhenUsed/>
+    <w:rsid w:val="00BC5E83"/>
+    <w:pPr>
+      <w:spacing w:line="240" w:lineRule="auto"/>
+    </w:pPr>
+    <w:rPr>
+      <w:sz w:val="20"/>
+      <w:szCs w:val="20"/>
+    </w:rPr>
+  </w:style>
+  <w:style w:type="character" w:customStyle="1" w:styleId="TestocommentoCarattere">
+    <w:name w:val="Testo commento Carattere"/>
+    <w:basedOn w:val="Carpredefinitoparagrafo"/>
+    <w:link w:val="Testocommento"/>
+    <w:uiPriority w:val="99"/>
+    <w:semiHidden/>
+    <w:rsid w:val="00BC5E83"/>
+    <w:rPr>
+      <w:sz w:val="20"/>
+      <w:szCs w:val="20"/>
+    </w:rPr>
+  </w:style>
+  <w:style w:type="paragraph" w:styleId="Soggettocommento">
+    <w:name w:val="annotation subject"/>
+    <w:basedOn w:val="Testocommento"/>
+    <w:next w:val="Testocommento"/>
+    <w:link w:val="SoggettocommentoCarattere"/>
+    <w:uiPriority w:val="99"/>
+    <w:semiHidden/>
+    <w:unhideWhenUsed/>
+    <w:rsid w:val="00BC5E83"/>
+    <w:rPr>
+      <w:b/>
+      <w:bCs/>
+    </w:rPr>
+  </w:style>
+  <w:style w:type="character" w:customStyle="1" w:styleId="SoggettocommentoCarattere">
+    <w:name w:val="Soggetto commento Carattere"/>
+    <w:basedOn w:val="TestocommentoCarattere"/>
+    <w:link w:val="Soggettocommento"/>
+    <w:uiPriority w:val="99"/>
+    <w:semiHidden/>
+    <w:rsid w:val="00BC5E83"/>
+    <w:rPr>
+      <w:b/>
+      <w:bCs/>
+      <w:sz w:val="20"/>
+      <w:szCs w:val="20"/>
+    </w:rPr>
+  </w:style>
 </w:styles>
 </file>
 

</xml_diff>

<commit_message>
Update CV files in DOCX and PDF formats
Refreshed content in both DOCX and PDF CV files to reflect the latest updates. Ensured consistency and accuracy across the two formats.
</commit_message>
<xml_diff>
--- a/src/main/docx/en/CV_Christian_Luzzetti_eng.docx
+++ b/src/main/docx/en/CV_Christian_Luzzetti_eng.docx
@@ -73,7 +73,6 @@
           <w:sz w:val="22"/>
           <w:szCs w:val="28"/>
           <w:u w:val="none"/>
-          <w:lang w:val="en-GB"/>
         </w:rPr>
       </w:pPr>
       <w:r>
@@ -661,7 +660,6 @@
           <w:color w:val="404040" w:themeColor="text1" w:themeTint="BF"/>
           <w:sz w:val="20"/>
           <w:szCs w:val="28"/>
-          <w:lang w:val="en-GB"/>
         </w:rPr>
         <w:t xml:space="preserve"> </w:t>
       </w:r>
@@ -671,27 +669,26 @@
           <w:color w:val="404040" w:themeColor="text1" w:themeTint="BF"/>
           <w:sz w:val="20"/>
           <w:szCs w:val="28"/>
-          <w:lang w:val="en-GB"/>
-        </w:rPr>
-        <w:t>Rome, Italy</w:t>
-      </w:r>
+        </w:rPr>
+        <w:t xml:space="preserve">Rome, </w:t>
+      </w:r>
+      <w:proofErr w:type="spellStart"/>
       <w:r>
         <w:rPr>
           <w:rFonts w:cstheme="minorHAnsi"/>
           <w:color w:val="404040" w:themeColor="text1" w:themeTint="BF"/>
           <w:sz w:val="20"/>
           <w:szCs w:val="28"/>
-          <w:lang w:val="en-GB"/>
-        </w:rPr>
-        <w:t xml:space="preserve">  </w:t>
-      </w:r>
+        </w:rPr>
+        <w:t>Italy</w:t>
+      </w:r>
+      <w:proofErr w:type="spellEnd"/>
       <w:r>
         <w:rPr>
           <w:rFonts w:cstheme="minorHAnsi"/>
           <w:color w:val="404040" w:themeColor="text1" w:themeTint="BF"/>
           <w:sz w:val="20"/>
           <w:szCs w:val="28"/>
-          <w:lang w:val="en-GB"/>
         </w:rPr>
         <w:t xml:space="preserve">  </w:t>
       </w:r>
@@ -701,7 +698,6 @@
           <w:color w:val="404040" w:themeColor="text1" w:themeTint="BF"/>
           <w:sz w:val="20"/>
           <w:szCs w:val="28"/>
-          <w:lang w:val="en-GB"/>
         </w:rPr>
         <w:t xml:space="preserve">  </w:t>
       </w:r>
@@ -711,7 +707,15 @@
           <w:color w:val="404040" w:themeColor="text1" w:themeTint="BF"/>
           <w:sz w:val="20"/>
           <w:szCs w:val="28"/>
-          <w:lang w:val="en-GB"/>
+        </w:rPr>
+        <w:t xml:space="preserve">  </w:t>
+      </w:r>
+      <w:r>
+        <w:rPr>
+          <w:rFonts w:cstheme="minorHAnsi"/>
+          <w:color w:val="404040" w:themeColor="text1" w:themeTint="BF"/>
+          <w:sz w:val="20"/>
+          <w:szCs w:val="28"/>
         </w:rPr>
         <w:tab/>
       </w:r>
@@ -946,7 +950,6 @@
           <w:color w:val="404040" w:themeColor="text1" w:themeTint="BF"/>
           <w:sz w:val="20"/>
           <w:szCs w:val="28"/>
-          <w:lang w:val="en-GB"/>
         </w:rPr>
         <w:t xml:space="preserve"> </w:t>
       </w:r>
@@ -959,7 +962,6 @@
             <w:sz w:val="20"/>
             <w:szCs w:val="28"/>
             <w:u w:val="none"/>
-            <w:lang w:val="en-GB"/>
           </w:rPr>
           <w:t>Christian.luzzetti@gmail.com</w:t>
         </w:r>
@@ -970,7 +972,6 @@
           <w:color w:val="404040" w:themeColor="text1" w:themeTint="BF"/>
           <w:sz w:val="20"/>
           <w:szCs w:val="28"/>
-          <w:lang w:val="en-GB"/>
         </w:rPr>
         <w:t xml:space="preserve">  </w:t>
       </w:r>
@@ -980,7 +981,6 @@
           <w:color w:val="404040" w:themeColor="text1" w:themeTint="BF"/>
           <w:sz w:val="20"/>
           <w:szCs w:val="28"/>
-          <w:lang w:val="en-GB"/>
         </w:rPr>
         <w:t xml:space="preserve"> </w:t>
       </w:r>
@@ -990,7 +990,6 @@
           <w:color w:val="404040" w:themeColor="text1" w:themeTint="BF"/>
           <w:sz w:val="20"/>
           <w:szCs w:val="28"/>
-          <w:lang w:val="en-GB"/>
         </w:rPr>
         <w:t xml:space="preserve">  </w:t>
       </w:r>
@@ -1000,7 +999,6 @@
           <w:color w:val="404040" w:themeColor="text1" w:themeTint="BF"/>
           <w:sz w:val="20"/>
           <w:szCs w:val="28"/>
-          <w:lang w:val="en-GB"/>
         </w:rPr>
         <w:tab/>
       </w:r>
@@ -1211,7 +1209,6 @@
           <w:color w:val="404040" w:themeColor="text1" w:themeTint="BF"/>
           <w:sz w:val="20"/>
           <w:szCs w:val="28"/>
-          <w:lang w:val="en-GB"/>
         </w:rPr>
         <w:t xml:space="preserve"> +39 392 8123218    </w:t>
       </w:r>
@@ -1221,7 +1218,6 @@
           <w:color w:val="404040" w:themeColor="text1" w:themeTint="BF"/>
           <w:sz w:val="20"/>
           <w:szCs w:val="28"/>
-          <w:lang w:val="en-GB"/>
         </w:rPr>
         <w:t xml:space="preserve">    </w:t>
       </w:r>
@@ -1231,7 +1227,6 @@
           <w:color w:val="404040" w:themeColor="text1" w:themeTint="BF"/>
           <w:sz w:val="20"/>
           <w:szCs w:val="28"/>
-          <w:lang w:val="en-GB"/>
         </w:rPr>
         <w:t xml:space="preserve"> </w:t>
       </w:r>
@@ -1241,7 +1236,6 @@
           <w:color w:val="404040" w:themeColor="text1" w:themeTint="BF"/>
           <w:sz w:val="20"/>
           <w:szCs w:val="28"/>
-          <w:lang w:val="en-GB"/>
         </w:rPr>
         <w:t xml:space="preserve"> </w:t>
       </w:r>
@@ -1251,7 +1245,6 @@
           <w:color w:val="404040" w:themeColor="text1" w:themeTint="BF"/>
           <w:sz w:val="20"/>
           <w:szCs w:val="28"/>
-          <w:lang w:val="en-GB"/>
         </w:rPr>
         <w:t xml:space="preserve">  </w:t>
       </w:r>
@@ -1262,7 +1255,6 @@
             <w:color w:val="404040" w:themeColor="text1" w:themeTint="BF"/>
             <w:sz w:val="20"/>
             <w:szCs w:val="28"/>
-            <w:lang w:val="en-GB"/>
           </w:rPr>
           <w:t>in/</w:t>
         </w:r>
@@ -1273,7 +1265,6 @@
             <w:color w:val="404040" w:themeColor="text1" w:themeTint="BF"/>
             <w:sz w:val="20"/>
             <w:szCs w:val="28"/>
-            <w:lang w:val="en-GB"/>
           </w:rPr>
           <w:t>luzzetti</w:t>
         </w:r>
@@ -1285,7 +1276,6 @@
           <w:color w:val="404040" w:themeColor="text1" w:themeTint="BF"/>
           <w:sz w:val="20"/>
           <w:szCs w:val="28"/>
-          <w:lang w:val="en-GB"/>
         </w:rPr>
         <w:t xml:space="preserve">    </w:t>
       </w:r>
@@ -1554,7 +1544,6 @@
           <w:color w:val="404040" w:themeColor="text1" w:themeTint="BF"/>
           <w:sz w:val="20"/>
           <w:szCs w:val="28"/>
-          <w:lang w:val="en-GB"/>
         </w:rPr>
         <w:t xml:space="preserve"> </w:t>
       </w:r>
@@ -1564,7 +1553,6 @@
           <w:color w:val="404040" w:themeColor="text1" w:themeTint="BF"/>
           <w:sz w:val="20"/>
           <w:szCs w:val="28"/>
-          <w:lang w:val="en-GB"/>
         </w:rPr>
         <w:t xml:space="preserve"> </w:t>
       </w:r>
@@ -1583,7 +1571,6 @@
           <w:color w:val="404040" w:themeColor="text1" w:themeTint="BF"/>
           <w:sz w:val="20"/>
           <w:szCs w:val="28"/>
-          <w:lang w:val="en-GB"/>
         </w:rPr>
         <w:instrText>HYPERLINK "https://luzzetti.github.io/"</w:instrText>
       </w:r>
@@ -1604,6 +1591,7 @@
         </w:rPr>
         <w:fldChar w:fldCharType="separate"/>
       </w:r>
+      <w:proofErr w:type="spellStart"/>
       <w:r>
         <w:rPr>
           <w:rStyle w:val="Collegamentoipertestuale"/>
@@ -1612,10 +1600,10 @@
           <w:sz w:val="20"/>
           <w:szCs w:val="28"/>
           <w:u w:val="none"/>
-          <w:lang w:val="en-GB"/>
         </w:rPr>
         <w:t>luzzetti.github.io</w:t>
       </w:r>
+      <w:proofErr w:type="spellEnd"/>
     </w:p>
     <w:p>
       <w:pPr>
@@ -3218,43 +3206,6 @@
         <w:pStyle w:val="Titolo2"/>
         <w:ind w:left="10"/>
         <w:rPr>
-          <w:rFonts w:cstheme="minorHAnsi"/>
-          <w:b/>
-          <w:bCs/>
-          <w:color w:val="404040" w:themeColor="text1" w:themeTint="BF"/>
-          <w:sz w:val="24"/>
-          <w:szCs w:val="24"/>
-          <w:lang w:val="en-GB"/>
-        </w:rPr>
-      </w:pPr>
-      <w:proofErr w:type="spellStart"/>
-      <w:r>
-        <w:rPr>
-          <w:rFonts w:cstheme="minorHAnsi"/>
-          <w:b/>
-          <w:bCs/>
-          <w:color w:val="404040" w:themeColor="text1" w:themeTint="BF"/>
-          <w:sz w:val="24"/>
-          <w:szCs w:val="24"/>
-          <w:lang w:val="en-GB"/>
-        </w:rPr>
-        <w:t>Javascript</w:t>
-      </w:r>
-      <w:proofErr w:type="spellEnd"/>
-      <w:r>
-        <w:rPr>
-          <w:rFonts w:cstheme="minorHAnsi"/>
-          <w:b/>
-          <w:bCs/>
-          <w:color w:val="404040" w:themeColor="text1" w:themeTint="BF"/>
-          <w:sz w:val="24"/>
-          <w:szCs w:val="24"/>
-          <w:lang w:val="en-GB"/>
-        </w:rPr>
-        <w:t xml:space="preserve"> </w:t>
-      </w:r>
-      <w:r>
-        <w:rPr>
           <w:rFonts w:asciiTheme="minorHAnsi" w:hAnsiTheme="minorHAnsi" w:cstheme="minorHAnsi"/>
           <w:b/>
           <w:bCs/>
@@ -3263,11 +3214,48 @@
           <w:szCs w:val="24"/>
           <w:lang w:val="en-GB"/>
         </w:rPr>
+      </w:pPr>
+      <w:proofErr w:type="spellStart"/>
+      <w:r>
+        <w:rPr>
+          <w:rFonts w:asciiTheme="minorHAnsi" w:hAnsiTheme="minorHAnsi" w:cstheme="minorHAnsi"/>
+          <w:b/>
+          <w:bCs/>
+          <w:color w:val="404040" w:themeColor="text1" w:themeTint="BF"/>
+          <w:sz w:val="24"/>
+          <w:szCs w:val="24"/>
+          <w:lang w:val="en-GB"/>
+        </w:rPr>
+        <w:t>Javascript</w:t>
+      </w:r>
+      <w:proofErr w:type="spellEnd"/>
+      <w:r>
+        <w:rPr>
+          <w:rFonts w:asciiTheme="minorHAnsi" w:hAnsiTheme="minorHAnsi" w:cstheme="minorHAnsi"/>
+          <w:b/>
+          <w:bCs/>
+          <w:color w:val="404040" w:themeColor="text1" w:themeTint="BF"/>
+          <w:sz w:val="24"/>
+          <w:szCs w:val="24"/>
+          <w:lang w:val="en-GB"/>
+        </w:rPr>
+        <w:t xml:space="preserve"> </w:t>
+      </w:r>
+      <w:r>
+        <w:rPr>
+          <w:rFonts w:asciiTheme="minorHAnsi" w:hAnsiTheme="minorHAnsi" w:cstheme="minorHAnsi"/>
+          <w:b/>
+          <w:bCs/>
+          <w:color w:val="404040" w:themeColor="text1" w:themeTint="BF"/>
+          <w:sz w:val="24"/>
+          <w:szCs w:val="24"/>
+          <w:lang w:val="en-GB"/>
+        </w:rPr>
         <w:t>Algorithm</w:t>
       </w:r>
       <w:r>
         <w:rPr>
-          <w:rFonts w:cstheme="minorHAnsi"/>
+          <w:rFonts w:asciiTheme="minorHAnsi" w:hAnsiTheme="minorHAnsi" w:cstheme="minorHAnsi"/>
           <w:b/>
           <w:bCs/>
           <w:color w:val="404040" w:themeColor="text1" w:themeTint="BF"/>

</xml_diff>

<commit_message>
Improve wording and details in documentation and CV
Refined the description of professional experiences, focusing on clarity and consistency in both English and Italian documentation. Corrected minor typos, improved phrasing, and ensured alignment with the CV content. Updated hobbies section for better readability.
</commit_message>
<xml_diff>
--- a/src/main/docx/en/CV_Christian_Luzzetti_eng.docx
+++ b/src/main/docx/en/CV_Christian_Luzzetti_eng.docx
@@ -1982,23 +1982,15 @@
           <w:color w:val="595959" w:themeColor="text1" w:themeTint="A6"/>
           <w:lang w:val="en-GB"/>
         </w:rPr>
-        <w:t>Wrote a Key</w:t>
-      </w:r>
-      <w:r>
-        <w:rPr>
-          <w:rFonts w:cstheme="minorHAnsi"/>
-          <w:color w:val="595959" w:themeColor="text1" w:themeTint="A6"/>
-          <w:lang w:val="en-GB"/>
-        </w:rPr>
-        <w:t>c</w:t>
-      </w:r>
-      <w:r>
-        <w:rPr>
-          <w:rFonts w:cstheme="minorHAnsi"/>
-          <w:color w:val="595959" w:themeColor="text1" w:themeTint="A6"/>
-          <w:lang w:val="en-GB"/>
-        </w:rPr>
-        <w:t>loak extension, so that the centralized auth-server would be able to authenticate users stored in a legacy CRM.</w:t>
+        <w:t>Designed and implemented a custom Keycloak SSO extension, enabling unified authentication across the organization's application ecosystem</w:t>
+      </w:r>
+      <w:r>
+        <w:rPr>
+          <w:rFonts w:cstheme="minorHAnsi"/>
+          <w:color w:val="595959" w:themeColor="text1" w:themeTint="A6"/>
+          <w:lang w:val="en-GB"/>
+        </w:rPr>
+        <w:t>.</w:t>
       </w:r>
     </w:p>
     <w:p>
@@ -2156,23 +2148,36 @@
           <w:lang w:val="en-GB"/>
         </w:rPr>
       </w:pPr>
-      <w:hyperlink r:id="rId14" w:history="1">
-        <w:r>
-          <w:rPr>
-            <w:rStyle w:val="Collegamentoipertestuale"/>
-            <w:rFonts w:cstheme="minorHAnsi"/>
-            <w:b/>
-            <w:i/>
-            <w:iCs/>
-            <w:color w:val="404040" w:themeColor="text1" w:themeTint="BF"/>
-            <w:sz w:val="20"/>
-            <w:szCs w:val="24"/>
-            <w:u w:val="none"/>
-            <w:lang w:val="en-GB"/>
-          </w:rPr>
-          <w:t>ISED</w:t>
-        </w:r>
-      </w:hyperlink>
+      <w:r>
+        <w:fldChar w:fldCharType="begin"/>
+      </w:r>
+      <w:r>
+        <w:rPr>
+          <w:lang w:val="en-GB"/>
+        </w:rPr>
+        <w:instrText>HYPERLINK "https://www.ised.it/"</w:instrText>
+      </w:r>
+      <w:r>
+        <w:fldChar w:fldCharType="separate"/>
+      </w:r>
+      <w:r>
+        <w:rPr>
+          <w:rStyle w:val="Collegamentoipertestuale"/>
+          <w:rFonts w:cstheme="minorHAnsi"/>
+          <w:b/>
+          <w:i/>
+          <w:iCs/>
+          <w:color w:val="404040" w:themeColor="text1" w:themeTint="BF"/>
+          <w:sz w:val="20"/>
+          <w:szCs w:val="24"/>
+          <w:u w:val="none"/>
+          <w:lang w:val="en-GB"/>
+        </w:rPr>
+        <w:t>ISED</w:t>
+      </w:r>
+      <w:r>
+        <w:fldChar w:fldCharType="end"/>
+      </w:r>
       <w:r>
         <w:rPr>
           <w:rFonts w:cstheme="minorHAnsi"/>
@@ -2233,27 +2238,40 @@
         </w:rPr>
         <w:t xml:space="preserve"> for the </w:t>
       </w:r>
-      <w:hyperlink r:id="rId15" w:history="1">
-        <w:r>
-          <w:rPr>
-            <w:rStyle w:val="Collegamentoipertestuale"/>
-            <w:rFonts w:cstheme="minorHAnsi"/>
-            <w:color w:val="404040" w:themeColor="text1" w:themeTint="BF"/>
-            <w:lang w:val="en-GB"/>
-          </w:rPr>
-          <w:t>118 emergency response centre</w:t>
-        </w:r>
-        <w:r>
-          <w:rPr>
-            <w:rStyle w:val="Collegamentoipertestuale"/>
-            <w:rFonts w:cstheme="minorHAnsi"/>
-            <w:color w:val="404040" w:themeColor="text1" w:themeTint="BF"/>
-            <w:u w:val="none"/>
-            <w:lang w:val="en-GB"/>
-          </w:rPr>
-          <w:t xml:space="preserve"> of Rome</w:t>
-        </w:r>
-      </w:hyperlink>
+      <w:r>
+        <w:fldChar w:fldCharType="begin"/>
+      </w:r>
+      <w:r>
+        <w:rPr>
+          <w:lang w:val="en-GB"/>
+        </w:rPr>
+        <w:instrText>HYPERLINK "https://ares118.it/"</w:instrText>
+      </w:r>
+      <w:r>
+        <w:fldChar w:fldCharType="separate"/>
+      </w:r>
+      <w:r>
+        <w:rPr>
+          <w:rStyle w:val="Collegamentoipertestuale"/>
+          <w:rFonts w:cstheme="minorHAnsi"/>
+          <w:color w:val="404040" w:themeColor="text1" w:themeTint="BF"/>
+          <w:lang w:val="en-GB"/>
+        </w:rPr>
+        <w:t>118 emergency response centre</w:t>
+      </w:r>
+      <w:r>
+        <w:rPr>
+          <w:rStyle w:val="Collegamentoipertestuale"/>
+          <w:rFonts w:cstheme="minorHAnsi"/>
+          <w:color w:val="404040" w:themeColor="text1" w:themeTint="BF"/>
+          <w:u w:val="none"/>
+          <w:lang w:val="en-GB"/>
+        </w:rPr>
+        <w:t xml:space="preserve"> of Rome</w:t>
+      </w:r>
+      <w:r>
+        <w:fldChar w:fldCharType="end"/>
+      </w:r>
       <w:r>
         <w:rPr>
           <w:rFonts w:cstheme="minorHAnsi"/>
@@ -2452,38 +2470,51 @@
           <w:lang w:val="en-GB"/>
         </w:rPr>
       </w:pPr>
-      <w:hyperlink r:id="rId16" w:history="1">
-        <w:r>
-          <w:rPr>
-            <w:rStyle w:val="Collegamentoipertestuale"/>
-            <w:rFonts w:cstheme="minorHAnsi"/>
-            <w:b/>
-            <w:i/>
-            <w:iCs/>
-            <w:color w:val="404040" w:themeColor="text1" w:themeTint="BF"/>
-            <w:sz w:val="20"/>
-            <w:szCs w:val="24"/>
-            <w:u w:val="none"/>
-            <w:lang w:val="en-GB"/>
-          </w:rPr>
-          <w:t>MSX-i</w:t>
-        </w:r>
-        <w:r>
-          <w:rPr>
-            <w:rStyle w:val="Collegamentoipertestuale"/>
-            <w:rFonts w:cstheme="minorHAnsi"/>
-            <w:b/>
-            <w:i/>
-            <w:iCs/>
-            <w:color w:val="404040" w:themeColor="text1" w:themeTint="BF"/>
-            <w:sz w:val="20"/>
-            <w:szCs w:val="24"/>
-            <w:u w:val="none"/>
-            <w:lang w:val="en-GB"/>
-          </w:rPr>
-          <w:t>nternational</w:t>
-        </w:r>
-      </w:hyperlink>
+      <w:r>
+        <w:fldChar w:fldCharType="begin"/>
+      </w:r>
+      <w:r>
+        <w:rPr>
+          <w:lang w:val="en-GB"/>
+        </w:rPr>
+        <w:instrText>HYPERLINK "https://www.msxi.com/en/"</w:instrText>
+      </w:r>
+      <w:r>
+        <w:fldChar w:fldCharType="separate"/>
+      </w:r>
+      <w:r>
+        <w:rPr>
+          <w:rStyle w:val="Collegamentoipertestuale"/>
+          <w:rFonts w:cstheme="minorHAnsi"/>
+          <w:b/>
+          <w:i/>
+          <w:iCs/>
+          <w:color w:val="404040" w:themeColor="text1" w:themeTint="BF"/>
+          <w:sz w:val="20"/>
+          <w:szCs w:val="24"/>
+          <w:u w:val="none"/>
+          <w:lang w:val="en-GB"/>
+        </w:rPr>
+        <w:t>MSX-i</w:t>
+      </w:r>
+      <w:r>
+        <w:rPr>
+          <w:rStyle w:val="Collegamentoipertestuale"/>
+          <w:rFonts w:cstheme="minorHAnsi"/>
+          <w:b/>
+          <w:i/>
+          <w:iCs/>
+          <w:color w:val="404040" w:themeColor="text1" w:themeTint="BF"/>
+          <w:sz w:val="20"/>
+          <w:szCs w:val="24"/>
+          <w:u w:val="none"/>
+          <w:lang w:val="en-GB"/>
+        </w:rPr>
+        <w:t>nternational</w:t>
+      </w:r>
+      <w:r>
+        <w:fldChar w:fldCharType="end"/>
+      </w:r>
       <w:r>
         <w:rPr>
           <w:rFonts w:cstheme="minorHAnsi"/>
@@ -2536,17 +2567,30 @@
         </w:rPr>
         <w:t xml:space="preserve"> support for </w:t>
       </w:r>
-      <w:hyperlink r:id="rId17" w:history="1">
-        <w:r>
-          <w:rPr>
-            <w:rStyle w:val="Collegamentoipertestuale"/>
-            <w:rFonts w:cstheme="minorHAnsi"/>
-            <w:color w:val="404040" w:themeColor="text1" w:themeTint="BF"/>
-            <w:lang w:val="en-GB"/>
-          </w:rPr>
-          <w:t>Ford Italia</w:t>
-        </w:r>
-      </w:hyperlink>
+      <w:r>
+        <w:fldChar w:fldCharType="begin"/>
+      </w:r>
+      <w:r>
+        <w:rPr>
+          <w:lang w:val="en-GB"/>
+        </w:rPr>
+        <w:instrText>HYPERLINK "https://www.ford.it/"</w:instrText>
+      </w:r>
+      <w:r>
+        <w:fldChar w:fldCharType="separate"/>
+      </w:r>
+      <w:r>
+        <w:rPr>
+          <w:rStyle w:val="Collegamentoipertestuale"/>
+          <w:rFonts w:cstheme="minorHAnsi"/>
+          <w:color w:val="404040" w:themeColor="text1" w:themeTint="BF"/>
+          <w:lang w:val="en-GB"/>
+        </w:rPr>
+        <w:t>Ford Italia</w:t>
+      </w:r>
+      <w:r>
+        <w:fldChar w:fldCharType="end"/>
+      </w:r>
       <w:r>
         <w:rPr>
           <w:rFonts w:cstheme="minorHAnsi"/>
@@ -2623,23 +2667,36 @@
           <w:lang w:val="en-GB"/>
         </w:rPr>
       </w:pPr>
-      <w:hyperlink r:id="rId18" w:history="1">
-        <w:r>
-          <w:rPr>
-            <w:rStyle w:val="Collegamentoipertestuale"/>
-            <w:rFonts w:cstheme="minorHAnsi"/>
-            <w:b/>
-            <w:i/>
-            <w:iCs/>
-            <w:color w:val="404040" w:themeColor="text1" w:themeTint="BF"/>
-            <w:sz w:val="20"/>
-            <w:szCs w:val="24"/>
-            <w:u w:val="none"/>
-            <w:lang w:val="en-GB"/>
-          </w:rPr>
-          <w:t>ISED</w:t>
-        </w:r>
-      </w:hyperlink>
+      <w:r>
+        <w:fldChar w:fldCharType="begin"/>
+      </w:r>
+      <w:r>
+        <w:rPr>
+          <w:lang w:val="en-GB"/>
+        </w:rPr>
+        <w:instrText>HYPERLINK "https://www.ised.it/"</w:instrText>
+      </w:r>
+      <w:r>
+        <w:fldChar w:fldCharType="separate"/>
+      </w:r>
+      <w:r>
+        <w:rPr>
+          <w:rStyle w:val="Collegamentoipertestuale"/>
+          <w:rFonts w:cstheme="minorHAnsi"/>
+          <w:b/>
+          <w:i/>
+          <w:iCs/>
+          <w:color w:val="404040" w:themeColor="text1" w:themeTint="BF"/>
+          <w:sz w:val="20"/>
+          <w:szCs w:val="24"/>
+          <w:u w:val="none"/>
+          <w:lang w:val="en-GB"/>
+        </w:rPr>
+        <w:t>ISED</w:t>
+      </w:r>
+      <w:r>
+        <w:fldChar w:fldCharType="end"/>
+      </w:r>
       <w:r>
         <w:rPr>
           <w:rFonts w:cstheme="minorHAnsi"/>
@@ -3936,7 +3993,7 @@
                     </pic:cNvPicPr>
                   </pic:nvPicPr>
                   <pic:blipFill>
-                    <a:blip r:embed="rId19" cstate="print">
+                    <a:blip r:embed="rId14" cstate="print">
                       <a:extLst>
                         <a:ext uri="{28A0092B-C50C-407E-A947-70E740481C1C}">
                           <a14:useLocalDpi xmlns:a14="http://schemas.microsoft.com/office/drawing/2010/main" val="0"/>
@@ -4122,7 +4179,7 @@
       </w:r>
     </w:p>
     <w:sectPr>
-      <w:footerReference w:type="default" r:id="rId20"/>
+      <w:footerReference w:type="default" r:id="rId15"/>
       <w:pgSz w:w="11899" w:h="16838"/>
       <w:pgMar w:top="853" w:right="797" w:bottom="1785" w:left="778" w:header="720" w:footer="720" w:gutter="0"/>
       <w:cols w:space="720"/>

</xml_diff>

<commit_message>
Update CV details and files with graduation information
Added graduation date and grade to the academic background in both English and Italian CV sections. Updated HTML and Asciidoc files accordingly and refreshed related DOCX and PDF versions for consistency. Adjusted metadata "last update" date to reflect these changes.
</commit_message>
<xml_diff>
--- a/src/main/docx/en/CV_Christian_Luzzetti_eng.docx
+++ b/src/main/docx/en/CV_Christian_Luzzetti_eng.docx
@@ -670,19 +670,8 @@
           <w:sz w:val="20"/>
           <w:szCs w:val="28"/>
         </w:rPr>
-        <w:t xml:space="preserve">Rome, </w:t>
-      </w:r>
-      <w:proofErr w:type="spellStart"/>
-      <w:r>
-        <w:rPr>
-          <w:rFonts w:cstheme="minorHAnsi"/>
-          <w:color w:val="404040" w:themeColor="text1" w:themeTint="BF"/>
-          <w:sz w:val="20"/>
-          <w:szCs w:val="28"/>
-        </w:rPr>
-        <w:t>Italy</w:t>
-      </w:r>
-      <w:proofErr w:type="spellEnd"/>
+        <w:t>Rome, Italy</w:t>
+      </w:r>
       <w:r>
         <w:rPr>
           <w:rFonts w:cstheme="minorHAnsi"/>
@@ -1256,19 +1245,8 @@
             <w:sz w:val="20"/>
             <w:szCs w:val="28"/>
           </w:rPr>
-          <w:t>in/</w:t>
+          <w:t>in/luzzetti</w:t>
         </w:r>
-        <w:proofErr w:type="spellStart"/>
-        <w:r>
-          <w:rPr>
-            <w:rFonts w:cstheme="minorHAnsi"/>
-            <w:color w:val="404040" w:themeColor="text1" w:themeTint="BF"/>
-            <w:sz w:val="20"/>
-            <w:szCs w:val="28"/>
-          </w:rPr>
-          <w:t>luzzetti</w:t>
-        </w:r>
-        <w:proofErr w:type="spellEnd"/>
       </w:hyperlink>
       <w:r>
         <w:rPr>
@@ -1591,7 +1569,6 @@
         </w:rPr>
         <w:fldChar w:fldCharType="separate"/>
       </w:r>
-      <w:proofErr w:type="spellStart"/>
       <w:r>
         <w:rPr>
           <w:rStyle w:val="Collegamentoipertestuale"/>
@@ -1603,7 +1580,6 @@
         </w:rPr>
         <w:t>luzzetti.github.io</w:t>
       </w:r>
-      <w:proofErr w:type="spellEnd"/>
     </w:p>
     <w:p>
       <w:pPr>
@@ -2008,7 +1984,6 @@
           <w:lang w:val="en-GB"/>
         </w:rPr>
       </w:pPr>
-      <w:commentRangeStart w:id="0"/>
       <w:r>
         <w:rPr>
           <w:rFonts w:cstheme="minorHAnsi"/>
@@ -2016,13 +1991,6 @@
           <w:lang w:val="en-GB"/>
         </w:rPr>
         <w:t>Containerized applications using Docker, ensuring streamlined deployment processes.</w:t>
-      </w:r>
-      <w:commentRangeEnd w:id="0"/>
-      <w:r>
-        <w:rPr>
-          <w:rStyle w:val="Rimandocommento"/>
-        </w:rPr>
-        <w:commentReference w:id="0"/>
       </w:r>
     </w:p>
     <w:p>
@@ -2148,36 +2116,23 @@
           <w:lang w:val="en-GB"/>
         </w:rPr>
       </w:pPr>
-      <w:r>
-        <w:fldChar w:fldCharType="begin"/>
-      </w:r>
-      <w:r>
-        <w:rPr>
-          <w:lang w:val="en-GB"/>
-        </w:rPr>
-        <w:instrText>HYPERLINK "https://www.ised.it/"</w:instrText>
-      </w:r>
-      <w:r>
-        <w:fldChar w:fldCharType="separate"/>
-      </w:r>
-      <w:r>
-        <w:rPr>
-          <w:rStyle w:val="Collegamentoipertestuale"/>
-          <w:rFonts w:cstheme="minorHAnsi"/>
-          <w:b/>
-          <w:i/>
-          <w:iCs/>
-          <w:color w:val="404040" w:themeColor="text1" w:themeTint="BF"/>
-          <w:sz w:val="20"/>
-          <w:szCs w:val="24"/>
-          <w:u w:val="none"/>
-          <w:lang w:val="en-GB"/>
-        </w:rPr>
-        <w:t>ISED</w:t>
-      </w:r>
-      <w:r>
-        <w:fldChar w:fldCharType="end"/>
-      </w:r>
+      <w:hyperlink r:id="rId10" w:history="1">
+        <w:r>
+          <w:rPr>
+            <w:rStyle w:val="Collegamentoipertestuale"/>
+            <w:rFonts w:cstheme="minorHAnsi"/>
+            <w:b/>
+            <w:i/>
+            <w:iCs/>
+            <w:color w:val="404040" w:themeColor="text1" w:themeTint="BF"/>
+            <w:sz w:val="20"/>
+            <w:szCs w:val="24"/>
+            <w:u w:val="none"/>
+            <w:lang w:val="en-GB"/>
+          </w:rPr>
+          <w:t>ISED</w:t>
+        </w:r>
+      </w:hyperlink>
       <w:r>
         <w:rPr>
           <w:rFonts w:cstheme="minorHAnsi"/>
@@ -2238,40 +2193,27 @@
         </w:rPr>
         <w:t xml:space="preserve"> for the </w:t>
       </w:r>
-      <w:r>
-        <w:fldChar w:fldCharType="begin"/>
-      </w:r>
-      <w:r>
-        <w:rPr>
-          <w:lang w:val="en-GB"/>
-        </w:rPr>
-        <w:instrText>HYPERLINK "https://ares118.it/"</w:instrText>
-      </w:r>
-      <w:r>
-        <w:fldChar w:fldCharType="separate"/>
-      </w:r>
-      <w:r>
-        <w:rPr>
-          <w:rStyle w:val="Collegamentoipertestuale"/>
-          <w:rFonts w:cstheme="minorHAnsi"/>
-          <w:color w:val="404040" w:themeColor="text1" w:themeTint="BF"/>
-          <w:lang w:val="en-GB"/>
-        </w:rPr>
-        <w:t>118 emergency response centre</w:t>
-      </w:r>
-      <w:r>
-        <w:rPr>
-          <w:rStyle w:val="Collegamentoipertestuale"/>
-          <w:rFonts w:cstheme="minorHAnsi"/>
-          <w:color w:val="404040" w:themeColor="text1" w:themeTint="BF"/>
-          <w:u w:val="none"/>
-          <w:lang w:val="en-GB"/>
-        </w:rPr>
-        <w:t xml:space="preserve"> of Rome</w:t>
-      </w:r>
-      <w:r>
-        <w:fldChar w:fldCharType="end"/>
-      </w:r>
+      <w:hyperlink r:id="rId11" w:history="1">
+        <w:r>
+          <w:rPr>
+            <w:rStyle w:val="Collegamentoipertestuale"/>
+            <w:rFonts w:cstheme="minorHAnsi"/>
+            <w:color w:val="404040" w:themeColor="text1" w:themeTint="BF"/>
+            <w:lang w:val="en-GB"/>
+          </w:rPr>
+          <w:t>118 emergency response centre</w:t>
+        </w:r>
+        <w:r>
+          <w:rPr>
+            <w:rStyle w:val="Collegamentoipertestuale"/>
+            <w:rFonts w:cstheme="minorHAnsi"/>
+            <w:color w:val="404040" w:themeColor="text1" w:themeTint="BF"/>
+            <w:u w:val="none"/>
+            <w:lang w:val="en-GB"/>
+          </w:rPr>
+          <w:t xml:space="preserve"> of Rome</w:t>
+        </w:r>
+      </w:hyperlink>
       <w:r>
         <w:rPr>
           <w:rFonts w:cstheme="minorHAnsi"/>
@@ -2406,25 +2348,7 @@
           <w:color w:val="595959" w:themeColor="text1" w:themeTint="A6"/>
           <w:lang w:val="en-GB"/>
         </w:rPr>
-        <w:t xml:space="preserve">Managed deployment on </w:t>
-      </w:r>
-      <w:proofErr w:type="spellStart"/>
-      <w:r>
-        <w:rPr>
-          <w:rFonts w:cstheme="minorHAnsi"/>
-          <w:color w:val="595959" w:themeColor="text1" w:themeTint="A6"/>
-          <w:lang w:val="en-GB"/>
-        </w:rPr>
-        <w:t>WildFly</w:t>
-      </w:r>
-      <w:proofErr w:type="spellEnd"/>
-      <w:r>
-        <w:rPr>
-          <w:rFonts w:cstheme="minorHAnsi"/>
-          <w:color w:val="595959" w:themeColor="text1" w:themeTint="A6"/>
-          <w:lang w:val="en-GB"/>
-        </w:rPr>
-        <w:t xml:space="preserve"> 16, ensuring application stability and performance.</w:t>
+        <w:t>Managed deployment on WildFly 16, ensuring application stability and performance.</w:t>
       </w:r>
     </w:p>
     <w:p>
@@ -2470,51 +2394,38 @@
           <w:lang w:val="en-GB"/>
         </w:rPr>
       </w:pPr>
-      <w:r>
-        <w:fldChar w:fldCharType="begin"/>
-      </w:r>
-      <w:r>
-        <w:rPr>
-          <w:lang w:val="en-GB"/>
-        </w:rPr>
-        <w:instrText>HYPERLINK "https://www.msxi.com/en/"</w:instrText>
-      </w:r>
-      <w:r>
-        <w:fldChar w:fldCharType="separate"/>
-      </w:r>
-      <w:r>
-        <w:rPr>
-          <w:rStyle w:val="Collegamentoipertestuale"/>
-          <w:rFonts w:cstheme="minorHAnsi"/>
-          <w:b/>
-          <w:i/>
-          <w:iCs/>
-          <w:color w:val="404040" w:themeColor="text1" w:themeTint="BF"/>
-          <w:sz w:val="20"/>
-          <w:szCs w:val="24"/>
-          <w:u w:val="none"/>
-          <w:lang w:val="en-GB"/>
-        </w:rPr>
-        <w:t>MSX-i</w:t>
-      </w:r>
-      <w:r>
-        <w:rPr>
-          <w:rStyle w:val="Collegamentoipertestuale"/>
-          <w:rFonts w:cstheme="minorHAnsi"/>
-          <w:b/>
-          <w:i/>
-          <w:iCs/>
-          <w:color w:val="404040" w:themeColor="text1" w:themeTint="BF"/>
-          <w:sz w:val="20"/>
-          <w:szCs w:val="24"/>
-          <w:u w:val="none"/>
-          <w:lang w:val="en-GB"/>
-        </w:rPr>
-        <w:t>nternational</w:t>
-      </w:r>
-      <w:r>
-        <w:fldChar w:fldCharType="end"/>
-      </w:r>
+      <w:hyperlink r:id="rId12" w:history="1">
+        <w:r>
+          <w:rPr>
+            <w:rStyle w:val="Collegamentoipertestuale"/>
+            <w:rFonts w:cstheme="minorHAnsi"/>
+            <w:b/>
+            <w:i/>
+            <w:iCs/>
+            <w:color w:val="404040" w:themeColor="text1" w:themeTint="BF"/>
+            <w:sz w:val="20"/>
+            <w:szCs w:val="24"/>
+            <w:u w:val="none"/>
+            <w:lang w:val="en-GB"/>
+          </w:rPr>
+          <w:t>MSX-i</w:t>
+        </w:r>
+        <w:r>
+          <w:rPr>
+            <w:rStyle w:val="Collegamentoipertestuale"/>
+            <w:rFonts w:cstheme="minorHAnsi"/>
+            <w:b/>
+            <w:i/>
+            <w:iCs/>
+            <w:color w:val="404040" w:themeColor="text1" w:themeTint="BF"/>
+            <w:sz w:val="20"/>
+            <w:szCs w:val="24"/>
+            <w:u w:val="none"/>
+            <w:lang w:val="en-GB"/>
+          </w:rPr>
+          <w:t>nternational</w:t>
+        </w:r>
+      </w:hyperlink>
       <w:r>
         <w:rPr>
           <w:rFonts w:cstheme="minorHAnsi"/>
@@ -2567,30 +2478,17 @@
         </w:rPr>
         <w:t xml:space="preserve"> support for </w:t>
       </w:r>
-      <w:r>
-        <w:fldChar w:fldCharType="begin"/>
-      </w:r>
-      <w:r>
-        <w:rPr>
-          <w:lang w:val="en-GB"/>
-        </w:rPr>
-        <w:instrText>HYPERLINK "https://www.ford.it/"</w:instrText>
-      </w:r>
-      <w:r>
-        <w:fldChar w:fldCharType="separate"/>
-      </w:r>
-      <w:r>
-        <w:rPr>
-          <w:rStyle w:val="Collegamentoipertestuale"/>
-          <w:rFonts w:cstheme="minorHAnsi"/>
-          <w:color w:val="404040" w:themeColor="text1" w:themeTint="BF"/>
-          <w:lang w:val="en-GB"/>
-        </w:rPr>
-        <w:t>Ford Italia</w:t>
-      </w:r>
-      <w:r>
-        <w:fldChar w:fldCharType="end"/>
-      </w:r>
+      <w:hyperlink r:id="rId13" w:history="1">
+        <w:r>
+          <w:rPr>
+            <w:rStyle w:val="Collegamentoipertestuale"/>
+            <w:rFonts w:cstheme="minorHAnsi"/>
+            <w:color w:val="404040" w:themeColor="text1" w:themeTint="BF"/>
+            <w:lang w:val="en-GB"/>
+          </w:rPr>
+          <w:t>Ford Italia</w:t>
+        </w:r>
+      </w:hyperlink>
       <w:r>
         <w:rPr>
           <w:rFonts w:cstheme="minorHAnsi"/>
@@ -2667,36 +2565,23 @@
           <w:lang w:val="en-GB"/>
         </w:rPr>
       </w:pPr>
-      <w:r>
-        <w:fldChar w:fldCharType="begin"/>
-      </w:r>
-      <w:r>
-        <w:rPr>
-          <w:lang w:val="en-GB"/>
-        </w:rPr>
-        <w:instrText>HYPERLINK "https://www.ised.it/"</w:instrText>
-      </w:r>
-      <w:r>
-        <w:fldChar w:fldCharType="separate"/>
-      </w:r>
-      <w:r>
-        <w:rPr>
-          <w:rStyle w:val="Collegamentoipertestuale"/>
-          <w:rFonts w:cstheme="minorHAnsi"/>
-          <w:b/>
-          <w:i/>
-          <w:iCs/>
-          <w:color w:val="404040" w:themeColor="text1" w:themeTint="BF"/>
-          <w:sz w:val="20"/>
-          <w:szCs w:val="24"/>
-          <w:u w:val="none"/>
-          <w:lang w:val="en-GB"/>
-        </w:rPr>
-        <w:t>ISED</w:t>
-      </w:r>
-      <w:r>
-        <w:fldChar w:fldCharType="end"/>
-      </w:r>
+      <w:hyperlink r:id="rId14" w:history="1">
+        <w:r>
+          <w:rPr>
+            <w:rStyle w:val="Collegamentoipertestuale"/>
+            <w:rFonts w:cstheme="minorHAnsi"/>
+            <w:b/>
+            <w:i/>
+            <w:iCs/>
+            <w:color w:val="404040" w:themeColor="text1" w:themeTint="BF"/>
+            <w:sz w:val="20"/>
+            <w:szCs w:val="24"/>
+            <w:u w:val="none"/>
+            <w:lang w:val="en-GB"/>
+          </w:rPr>
+          <w:t>ISED</w:t>
+        </w:r>
+      </w:hyperlink>
       <w:r>
         <w:rPr>
           <w:rFonts w:cstheme="minorHAnsi"/>
@@ -2879,14 +2764,7 @@
           <w:rFonts w:cstheme="minorHAnsi"/>
           <w:color w:val="404040" w:themeColor="text1" w:themeTint="BF"/>
         </w:rPr>
-        <w:t>La Sapienza - Universit</w:t>
-      </w:r>
-      <w:r>
-        <w:rPr>
-          <w:rFonts w:cstheme="minorHAnsi"/>
-          <w:color w:val="404040" w:themeColor="text1" w:themeTint="BF"/>
-        </w:rPr>
-        <w:t>y</w:t>
+        <w:t>Pegaso</w:t>
       </w:r>
       <w:r>
         <w:rPr>
@@ -2900,28 +2778,35 @@
           <w:rFonts w:cstheme="minorHAnsi"/>
           <w:color w:val="404040" w:themeColor="text1" w:themeTint="BF"/>
         </w:rPr>
-        <w:t>of</w:t>
-      </w:r>
-      <w:r>
-        <w:rPr>
-          <w:rFonts w:cstheme="minorHAnsi"/>
-          <w:color w:val="404040" w:themeColor="text1" w:themeTint="BF"/>
-        </w:rPr>
-        <w:t xml:space="preserve"> Rom</w:t>
-      </w:r>
-      <w:r>
-        <w:rPr>
-          <w:rFonts w:cstheme="minorHAnsi"/>
-          <w:color w:val="404040" w:themeColor="text1" w:themeTint="BF"/>
-        </w:rPr>
-        <w:t>e</w:t>
-      </w:r>
-      <w:r>
-        <w:rPr>
-          <w:rFonts w:cstheme="minorHAnsi"/>
-          <w:color w:val="404040" w:themeColor="text1" w:themeTint="BF"/>
-        </w:rPr>
-        <w:t xml:space="preserve"> • 2010</w:t>
+        <w:t>–</w:t>
+      </w:r>
+      <w:r>
+        <w:rPr>
+          <w:rFonts w:cstheme="minorHAnsi"/>
+          <w:color w:val="404040" w:themeColor="text1" w:themeTint="BF"/>
+        </w:rPr>
+        <w:t xml:space="preserve"> </w:t>
+      </w:r>
+      <w:r>
+        <w:rPr>
+          <w:rFonts w:cstheme="minorHAnsi"/>
+          <w:color w:val="404040" w:themeColor="text1" w:themeTint="BF"/>
+        </w:rPr>
+        <w:t>Online University</w:t>
+      </w:r>
+      <w:r>
+        <w:rPr>
+          <w:rFonts w:cstheme="minorHAnsi"/>
+          <w:color w:val="404040" w:themeColor="text1" w:themeTint="BF"/>
+        </w:rPr>
+        <w:t xml:space="preserve"> • 20</w:t>
+      </w:r>
+      <w:r>
+        <w:rPr>
+          <w:rFonts w:cstheme="minorHAnsi"/>
+          <w:color w:val="404040" w:themeColor="text1" w:themeTint="BF"/>
+        </w:rPr>
+        <w:t>25</w:t>
       </w:r>
     </w:p>
     <w:p>
@@ -2944,6 +2829,131 @@
           <w:color w:val="404040" w:themeColor="text1" w:themeTint="BF"/>
           <w:lang w:val="en-GB"/>
         </w:rPr>
+        <w:t>Graduation Grade: 101 over 1</w:t>
+      </w:r>
+      <w:r>
+        <w:rPr>
+          <w:rFonts w:cstheme="minorHAnsi"/>
+          <w:color w:val="404040" w:themeColor="text1" w:themeTint="BF"/>
+          <w:lang w:val="en-GB"/>
+        </w:rPr>
+        <w:t>1</w:t>
+      </w:r>
+      <w:r>
+        <w:rPr>
+          <w:rFonts w:cstheme="minorHAnsi"/>
+          <w:color w:val="404040" w:themeColor="text1" w:themeTint="BF"/>
+          <w:lang w:val="en-GB"/>
+        </w:rPr>
+        <w:t>0</w:t>
+      </w:r>
+    </w:p>
+    <w:p>
+      <w:pPr>
+        <w:pStyle w:val="Titolo2"/>
+        <w:ind w:left="10"/>
+        <w:rPr>
+          <w:rFonts w:asciiTheme="minorHAnsi" w:hAnsiTheme="minorHAnsi" w:cstheme="minorHAnsi"/>
+          <w:b/>
+          <w:bCs/>
+          <w:color w:val="404040" w:themeColor="text1" w:themeTint="BF"/>
+          <w:sz w:val="24"/>
+          <w:szCs w:val="24"/>
+          <w:lang w:val="en-GB"/>
+        </w:rPr>
+      </w:pPr>
+      <w:r>
+        <w:rPr>
+          <w:rFonts w:asciiTheme="minorHAnsi" w:hAnsiTheme="minorHAnsi" w:cstheme="minorHAnsi"/>
+          <w:b/>
+          <w:bCs/>
+          <w:color w:val="404040" w:themeColor="text1" w:themeTint="BF"/>
+          <w:sz w:val="24"/>
+          <w:szCs w:val="24"/>
+          <w:lang w:val="en-GB"/>
+        </w:rPr>
+        <w:t>Bachelor's Degree in Computer Science</w:t>
+      </w:r>
+    </w:p>
+    <w:p>
+      <w:pPr>
+        <w:spacing w:after="0"/>
+        <w:ind w:left="10"/>
+        <w:rPr>
+          <w:rFonts w:cstheme="minorHAnsi"/>
+          <w:color w:val="404040" w:themeColor="text1" w:themeTint="BF"/>
+        </w:rPr>
+      </w:pPr>
+      <w:r>
+        <w:rPr>
+          <w:rFonts w:cstheme="minorHAnsi"/>
+          <w:color w:val="404040" w:themeColor="text1" w:themeTint="BF"/>
+        </w:rPr>
+        <w:t>La Sapienza - Universit</w:t>
+      </w:r>
+      <w:r>
+        <w:rPr>
+          <w:rFonts w:cstheme="minorHAnsi"/>
+          <w:color w:val="404040" w:themeColor="text1" w:themeTint="BF"/>
+        </w:rPr>
+        <w:t>y</w:t>
+      </w:r>
+      <w:r>
+        <w:rPr>
+          <w:rFonts w:cstheme="minorHAnsi"/>
+          <w:color w:val="404040" w:themeColor="text1" w:themeTint="BF"/>
+        </w:rPr>
+        <w:t xml:space="preserve"> </w:t>
+      </w:r>
+      <w:r>
+        <w:rPr>
+          <w:rFonts w:cstheme="minorHAnsi"/>
+          <w:color w:val="404040" w:themeColor="text1" w:themeTint="BF"/>
+        </w:rPr>
+        <w:t>of</w:t>
+      </w:r>
+      <w:r>
+        <w:rPr>
+          <w:rFonts w:cstheme="minorHAnsi"/>
+          <w:color w:val="404040" w:themeColor="text1" w:themeTint="BF"/>
+        </w:rPr>
+        <w:t xml:space="preserve"> Rom</w:t>
+      </w:r>
+      <w:r>
+        <w:rPr>
+          <w:rFonts w:cstheme="minorHAnsi"/>
+          <w:color w:val="404040" w:themeColor="text1" w:themeTint="BF"/>
+        </w:rPr>
+        <w:t>e</w:t>
+      </w:r>
+      <w:r>
+        <w:rPr>
+          <w:rFonts w:cstheme="minorHAnsi"/>
+          <w:color w:val="404040" w:themeColor="text1" w:themeTint="BF"/>
+        </w:rPr>
+        <w:t xml:space="preserve"> • 2010</w:t>
+      </w:r>
+    </w:p>
+    <w:p>
+      <w:pPr>
+        <w:numPr>
+          <w:ilvl w:val="0"/>
+          <w:numId w:val="5"/>
+        </w:numPr>
+        <w:spacing w:after="221" w:line="264" w:lineRule="auto"/>
+        <w:ind w:left="108" w:hanging="108"/>
+        <w:rPr>
+          <w:rFonts w:cstheme="minorHAnsi"/>
+          <w:color w:val="404040" w:themeColor="text1" w:themeTint="BF"/>
+          <w:lang w:val="en-GB"/>
+        </w:rPr>
+      </w:pPr>
+      <w:r>
+        <w:rPr>
+          <w:rFonts w:cstheme="minorHAnsi"/>
+          <w:color w:val="404040" w:themeColor="text1" w:themeTint="BF"/>
+          <w:lang w:val="en-GB"/>
+        </w:rPr>
         <w:t>Withdrawn from studies, with 19 exams taken out of a total of 22</w:t>
       </w:r>
     </w:p>
@@ -3158,7 +3168,6 @@
           <w:color w:val="404040" w:themeColor="text1" w:themeTint="BF"/>
         </w:rPr>
       </w:pPr>
-      <w:proofErr w:type="spellStart"/>
       <w:r>
         <w:rPr>
           <w:rFonts w:cstheme="minorHAnsi"/>
@@ -3166,17 +3175,7 @@
           <w:iCs/>
           <w:color w:val="404040" w:themeColor="text1" w:themeTint="BF"/>
         </w:rPr>
-        <w:t>Liquibase</w:t>
-      </w:r>
-      <w:proofErr w:type="spellEnd"/>
-      <w:r>
-        <w:rPr>
-          <w:rFonts w:cstheme="minorHAnsi"/>
-          <w:i/>
-          <w:iCs/>
-          <w:color w:val="404040" w:themeColor="text1" w:themeTint="BF"/>
-        </w:rPr>
-        <w:t xml:space="preserve"> University • 2023</w:t>
+        <w:t>Liquibase University • 2023</w:t>
       </w:r>
     </w:p>
     <w:p>
@@ -3272,7 +3271,6 @@
           <w:lang w:val="en-GB"/>
         </w:rPr>
       </w:pPr>
-      <w:proofErr w:type="spellStart"/>
       <w:r>
         <w:rPr>
           <w:rFonts w:asciiTheme="minorHAnsi" w:hAnsiTheme="minorHAnsi" w:cstheme="minorHAnsi"/>
@@ -3283,44 +3281,7 @@
           <w:szCs w:val="24"/>
           <w:lang w:val="en-GB"/>
         </w:rPr>
-        <w:t>Javascript</w:t>
-      </w:r>
-      <w:proofErr w:type="spellEnd"/>
-      <w:r>
-        <w:rPr>
-          <w:rFonts w:asciiTheme="minorHAnsi" w:hAnsiTheme="minorHAnsi" w:cstheme="minorHAnsi"/>
-          <w:b/>
-          <w:bCs/>
-          <w:color w:val="404040" w:themeColor="text1" w:themeTint="BF"/>
-          <w:sz w:val="24"/>
-          <w:szCs w:val="24"/>
-          <w:lang w:val="en-GB"/>
-        </w:rPr>
-        <w:t xml:space="preserve"> </w:t>
-      </w:r>
-      <w:r>
-        <w:rPr>
-          <w:rFonts w:asciiTheme="minorHAnsi" w:hAnsiTheme="minorHAnsi" w:cstheme="minorHAnsi"/>
-          <w:b/>
-          <w:bCs/>
-          <w:color w:val="404040" w:themeColor="text1" w:themeTint="BF"/>
-          <w:sz w:val="24"/>
-          <w:szCs w:val="24"/>
-          <w:lang w:val="en-GB"/>
-        </w:rPr>
-        <w:t>Algorithm</w:t>
-      </w:r>
-      <w:r>
-        <w:rPr>
-          <w:rFonts w:asciiTheme="minorHAnsi" w:hAnsiTheme="minorHAnsi" w:cstheme="minorHAnsi"/>
-          <w:b/>
-          <w:bCs/>
-          <w:color w:val="404040" w:themeColor="text1" w:themeTint="BF"/>
-          <w:sz w:val="24"/>
-          <w:szCs w:val="24"/>
-          <w:lang w:val="en-GB"/>
-        </w:rPr>
-        <w:t xml:space="preserve"> &amp; Data Structures</w:t>
+        <w:t>M001: MongoDB Basics</w:t>
       </w:r>
     </w:p>
     <w:p>
@@ -3335,7 +3296,6 @@
           <w:lang w:val="en-GB"/>
         </w:rPr>
       </w:pPr>
-      <w:proofErr w:type="spellStart"/>
       <w:r>
         <w:rPr>
           <w:rFonts w:cstheme="minorHAnsi"/>
@@ -3344,28 +3304,7 @@
           <w:color w:val="404040" w:themeColor="text1" w:themeTint="BF"/>
           <w:lang w:val="en-GB"/>
         </w:rPr>
-        <w:t>FreeCodeCamp</w:t>
-      </w:r>
-      <w:proofErr w:type="spellEnd"/>
-      <w:r>
-        <w:rPr>
-          <w:rFonts w:cstheme="minorHAnsi"/>
-          <w:i/>
-          <w:iCs/>
-          <w:color w:val="404040" w:themeColor="text1" w:themeTint="BF"/>
-          <w:lang w:val="en-GB"/>
-        </w:rPr>
-        <w:t xml:space="preserve"> • 202</w:t>
-      </w:r>
-      <w:r>
-        <w:rPr>
-          <w:rFonts w:cstheme="minorHAnsi"/>
-          <w:i/>
-          <w:iCs/>
-          <w:color w:val="404040" w:themeColor="text1" w:themeTint="BF"/>
-          <w:lang w:val="en-GB"/>
-        </w:rPr>
-        <w:t>2</w:t>
+        <w:t>Udemy • 2022</w:t>
       </w:r>
     </w:p>
     <w:p>
@@ -3388,25 +3327,23 @@
           <w:color w:val="404040" w:themeColor="text1" w:themeTint="BF"/>
           <w:lang w:val="en-GB"/>
         </w:rPr>
-        <w:t xml:space="preserve">Learning about </w:t>
-      </w:r>
-      <w:proofErr w:type="spellStart"/>
-      <w:r>
-        <w:rPr>
-          <w:rFonts w:cstheme="minorHAnsi"/>
-          <w:color w:val="404040" w:themeColor="text1" w:themeTint="BF"/>
-          <w:lang w:val="en-GB"/>
-        </w:rPr>
-        <w:t>javascript</w:t>
-      </w:r>
-      <w:proofErr w:type="spellEnd"/>
-      <w:r>
-        <w:rPr>
-          <w:rFonts w:cstheme="minorHAnsi"/>
-          <w:color w:val="404040" w:themeColor="text1" w:themeTint="BF"/>
-          <w:lang w:val="en-GB"/>
-        </w:rPr>
-        <w:t xml:space="preserve"> fundamentals</w:t>
+        <w:t>Learn</w:t>
+      </w:r>
+      <w:r>
+        <w:rPr>
+          <w:rFonts w:cstheme="minorHAnsi"/>
+          <w:color w:val="404040" w:themeColor="text1" w:themeTint="BF"/>
+          <w:lang w:val="en-GB"/>
+        </w:rPr>
+        <w:t>ing about NoSql databases, and fundamentals of MongoDb</w:t>
+      </w:r>
+      <w:r>
+        <w:rPr>
+          <w:rFonts w:cstheme="minorHAnsi"/>
+          <w:color w:val="404040" w:themeColor="text1" w:themeTint="BF"/>
+          <w:lang w:val="en-GB"/>
+        </w:rPr>
+        <w:t>.</w:t>
       </w:r>
     </w:p>
     <w:p>
@@ -3433,7 +3370,7 @@
           <w:szCs w:val="24"/>
           <w:lang w:val="en-GB"/>
         </w:rPr>
-        <w:t>M001: MongoDB Basics</w:t>
+        <w:t>Oracle SQL Performance Tuning</w:t>
       </w:r>
     </w:p>
     <w:p>
@@ -3457,6 +3394,29 @@
           <w:lang w:val="en-GB"/>
         </w:rPr>
         <w:t>Udemy • 2022</w:t>
+      </w:r>
+    </w:p>
+    <w:p>
+      <w:pPr>
+        <w:numPr>
+          <w:ilvl w:val="0"/>
+          <w:numId w:val="6"/>
+        </w:numPr>
+        <w:spacing w:after="0"/>
+        <w:ind w:hanging="105"/>
+        <w:rPr>
+          <w:rFonts w:cstheme="minorHAnsi"/>
+          <w:color w:val="404040" w:themeColor="text1" w:themeTint="BF"/>
+          <w:lang w:val="en-GB"/>
+        </w:rPr>
+      </w:pPr>
+      <w:r>
+        <w:rPr>
+          <w:rFonts w:cstheme="minorHAnsi"/>
+          <w:color w:val="404040" w:themeColor="text1" w:themeTint="BF"/>
+          <w:lang w:val="en-GB"/>
+        </w:rPr>
+        <w:t>Improving how to use Oracle Optimizer and Execution Plans.</w:t>
       </w:r>
     </w:p>
     <w:p>
@@ -3479,51 +3439,23 @@
           <w:color w:val="404040" w:themeColor="text1" w:themeTint="BF"/>
           <w:lang w:val="en-GB"/>
         </w:rPr>
-        <w:t>Learn</w:t>
-      </w:r>
-      <w:r>
-        <w:rPr>
-          <w:rFonts w:cstheme="minorHAnsi"/>
-          <w:color w:val="404040" w:themeColor="text1" w:themeTint="BF"/>
-          <w:lang w:val="en-GB"/>
-        </w:rPr>
-        <w:t xml:space="preserve">ing about </w:t>
-      </w:r>
-      <w:proofErr w:type="spellStart"/>
-      <w:r>
-        <w:rPr>
-          <w:rFonts w:cstheme="minorHAnsi"/>
-          <w:color w:val="404040" w:themeColor="text1" w:themeTint="BF"/>
-          <w:lang w:val="en-GB"/>
-        </w:rPr>
-        <w:t>NoSql</w:t>
-      </w:r>
-      <w:proofErr w:type="spellEnd"/>
-      <w:r>
-        <w:rPr>
-          <w:rFonts w:cstheme="minorHAnsi"/>
-          <w:color w:val="404040" w:themeColor="text1" w:themeTint="BF"/>
-          <w:lang w:val="en-GB"/>
-        </w:rPr>
-        <w:t xml:space="preserve"> databases, and fundamentals of </w:t>
-      </w:r>
-      <w:proofErr w:type="spellStart"/>
-      <w:r>
-        <w:rPr>
-          <w:rFonts w:cstheme="minorHAnsi"/>
-          <w:color w:val="404040" w:themeColor="text1" w:themeTint="BF"/>
-          <w:lang w:val="en-GB"/>
-        </w:rPr>
-        <w:t>MongoDb</w:t>
-      </w:r>
-      <w:proofErr w:type="spellEnd"/>
-      <w:r>
-        <w:rPr>
-          <w:rFonts w:cstheme="minorHAnsi"/>
-          <w:color w:val="404040" w:themeColor="text1" w:themeTint="BF"/>
-          <w:lang w:val="en-GB"/>
-        </w:rPr>
-        <w:t>.</w:t>
+        <w:t xml:space="preserve">Indexing </w:t>
+      </w:r>
+      <w:r>
+        <w:rPr>
+          <w:rFonts w:cstheme="minorHAnsi"/>
+          <w:color w:val="404040" w:themeColor="text1" w:themeTint="BF"/>
+          <w:lang w:val="en-GB"/>
+        </w:rPr>
+        <w:t>and other optimization t</w:t>
+      </w:r>
+      <w:r>
+        <w:rPr>
+          <w:rFonts w:cstheme="minorHAnsi"/>
+          <w:color w:val="404040" w:themeColor="text1" w:themeTint="BF"/>
+          <w:lang w:val="en-GB"/>
+        </w:rPr>
+        <w:t>echniques to increase Database Performance.</w:t>
       </w:r>
     </w:p>
     <w:p>
@@ -3550,133 +3482,7 @@
           <w:szCs w:val="24"/>
           <w:lang w:val="en-GB"/>
         </w:rPr>
-        <w:t>Oracle SQL Performance Tuning</w:t>
-      </w:r>
-    </w:p>
-    <w:p>
-      <w:pPr>
-        <w:spacing w:after="0"/>
-        <w:ind w:left="10"/>
-        <w:rPr>
-          <w:rFonts w:cstheme="minorHAnsi"/>
-          <w:i/>
-          <w:iCs/>
-          <w:color w:val="404040" w:themeColor="text1" w:themeTint="BF"/>
-          <w:lang w:val="en-GB"/>
-        </w:rPr>
-      </w:pPr>
-      <w:r>
-        <w:rPr>
-          <w:rFonts w:cstheme="minorHAnsi"/>
-          <w:i/>
-          <w:iCs/>
-          <w:color w:val="404040" w:themeColor="text1" w:themeTint="BF"/>
-          <w:lang w:val="en-GB"/>
-        </w:rPr>
-        <w:t>Udemy • 2022</w:t>
-      </w:r>
-    </w:p>
-    <w:p>
-      <w:pPr>
-        <w:numPr>
-          <w:ilvl w:val="0"/>
-          <w:numId w:val="6"/>
-        </w:numPr>
-        <w:spacing w:after="0"/>
-        <w:ind w:hanging="105"/>
-        <w:rPr>
-          <w:rFonts w:cstheme="minorHAnsi"/>
-          <w:color w:val="404040" w:themeColor="text1" w:themeTint="BF"/>
-          <w:lang w:val="en-GB"/>
-        </w:rPr>
-      </w:pPr>
-      <w:r>
-        <w:rPr>
-          <w:rFonts w:cstheme="minorHAnsi"/>
-          <w:color w:val="404040" w:themeColor="text1" w:themeTint="BF"/>
-          <w:lang w:val="en-GB"/>
-        </w:rPr>
-        <w:t>Improving how to use Oracle Optimizer and Execution Plans.</w:t>
-      </w:r>
-    </w:p>
-    <w:p>
-      <w:pPr>
-        <w:numPr>
-          <w:ilvl w:val="0"/>
-          <w:numId w:val="5"/>
-        </w:numPr>
-        <w:spacing w:after="221" w:line="264" w:lineRule="auto"/>
-        <w:ind w:left="108" w:hanging="108"/>
-        <w:rPr>
-          <w:rFonts w:cstheme="minorHAnsi"/>
-          <w:color w:val="404040" w:themeColor="text1" w:themeTint="BF"/>
-          <w:lang w:val="en-GB"/>
-        </w:rPr>
-      </w:pPr>
-      <w:r>
-        <w:rPr>
-          <w:rFonts w:cstheme="minorHAnsi"/>
-          <w:color w:val="404040" w:themeColor="text1" w:themeTint="BF"/>
-          <w:lang w:val="en-GB"/>
-        </w:rPr>
-        <w:t xml:space="preserve">Indexing </w:t>
-      </w:r>
-      <w:r>
-        <w:rPr>
-          <w:rFonts w:cstheme="minorHAnsi"/>
-          <w:color w:val="404040" w:themeColor="text1" w:themeTint="BF"/>
-          <w:lang w:val="en-GB"/>
-        </w:rPr>
-        <w:t>and other optimization t</w:t>
-      </w:r>
-      <w:r>
-        <w:rPr>
-          <w:rFonts w:cstheme="minorHAnsi"/>
-          <w:color w:val="404040" w:themeColor="text1" w:themeTint="BF"/>
-          <w:lang w:val="en-GB"/>
-        </w:rPr>
-        <w:t>echniques to increase Database Performance.</w:t>
-      </w:r>
-    </w:p>
-    <w:p>
-      <w:pPr>
-        <w:pStyle w:val="Titolo2"/>
-        <w:ind w:left="10"/>
-        <w:rPr>
-          <w:rFonts w:asciiTheme="minorHAnsi" w:hAnsiTheme="minorHAnsi" w:cstheme="minorHAnsi"/>
-          <w:b/>
-          <w:bCs/>
-          <w:color w:val="404040" w:themeColor="text1" w:themeTint="BF"/>
-          <w:sz w:val="24"/>
-          <w:szCs w:val="24"/>
-          <w:lang w:val="en-GB"/>
-        </w:rPr>
-      </w:pPr>
-      <w:proofErr w:type="spellStart"/>
-      <w:r>
-        <w:rPr>
-          <w:rFonts w:asciiTheme="minorHAnsi" w:hAnsiTheme="minorHAnsi" w:cstheme="minorHAnsi"/>
-          <w:b/>
-          <w:bCs/>
-          <w:color w:val="404040" w:themeColor="text1" w:themeTint="BF"/>
-          <w:sz w:val="24"/>
-          <w:szCs w:val="24"/>
-          <w:lang w:val="en-GB"/>
-        </w:rPr>
-        <w:t>Vaadin</w:t>
-      </w:r>
-      <w:proofErr w:type="spellEnd"/>
-      <w:r>
-        <w:rPr>
-          <w:rFonts w:asciiTheme="minorHAnsi" w:hAnsiTheme="minorHAnsi" w:cstheme="minorHAnsi"/>
-          <w:b/>
-          <w:bCs/>
-          <w:color w:val="404040" w:themeColor="text1" w:themeTint="BF"/>
-          <w:sz w:val="24"/>
-          <w:szCs w:val="24"/>
-          <w:lang w:val="en-GB"/>
-        </w:rPr>
-        <w:t xml:space="preserve"> 14 Developer</w:t>
+        <w:t>Vaadin 14 Developer</w:t>
       </w:r>
     </w:p>
     <w:p>
@@ -3993,7 +3799,7 @@
                     </pic:cNvPicPr>
                   </pic:nvPicPr>
                   <pic:blipFill>
-                    <a:blip r:embed="rId14" cstate="print">
+                    <a:blip r:embed="rId15" cstate="print">
                       <a:extLst>
                         <a:ext uri="{28A0092B-C50C-407E-A947-70E740481C1C}">
                           <a14:useLocalDpi xmlns:a14="http://schemas.microsoft.com/office/drawing/2010/main" val="0"/>
@@ -4036,79 +3842,7 @@
           <w:color w:val="404040" w:themeColor="text1" w:themeTint="BF"/>
           <w:lang w:val="en-GB"/>
         </w:rPr>
-        <w:t xml:space="preserve">Java, SQL, JavaScript, TypeScript, Spring, </w:t>
-      </w:r>
-      <w:proofErr w:type="spellStart"/>
-      <w:r>
-        <w:rPr>
-          <w:rFonts w:cstheme="minorHAnsi"/>
-          <w:color w:val="404040" w:themeColor="text1" w:themeTint="BF"/>
-          <w:lang w:val="en-GB"/>
-        </w:rPr>
-        <w:t>SpringBoot</w:t>
-      </w:r>
-      <w:proofErr w:type="spellEnd"/>
-      <w:r>
-        <w:rPr>
-          <w:rFonts w:cstheme="minorHAnsi"/>
-          <w:color w:val="404040" w:themeColor="text1" w:themeTint="BF"/>
-          <w:lang w:val="en-GB"/>
-        </w:rPr>
-        <w:t xml:space="preserve">, </w:t>
-      </w:r>
-      <w:proofErr w:type="spellStart"/>
-      <w:r>
-        <w:rPr>
-          <w:rFonts w:cstheme="minorHAnsi"/>
-          <w:color w:val="404040" w:themeColor="text1" w:themeTint="BF"/>
-          <w:lang w:val="en-GB"/>
-        </w:rPr>
-        <w:t>JavaEE</w:t>
-      </w:r>
-      <w:proofErr w:type="spellEnd"/>
-      <w:r>
-        <w:rPr>
-          <w:rFonts w:cstheme="minorHAnsi"/>
-          <w:color w:val="404040" w:themeColor="text1" w:themeTint="BF"/>
-          <w:lang w:val="en-GB"/>
-        </w:rPr>
-        <w:t xml:space="preserve">, Hibernate, </w:t>
-      </w:r>
-      <w:proofErr w:type="spellStart"/>
-      <w:r>
-        <w:rPr>
-          <w:rFonts w:cstheme="minorHAnsi"/>
-          <w:color w:val="404040" w:themeColor="text1" w:themeTint="BF"/>
-          <w:lang w:val="en-GB"/>
-        </w:rPr>
-        <w:t>Vaadin</w:t>
-      </w:r>
-      <w:proofErr w:type="spellEnd"/>
-      <w:r>
-        <w:rPr>
-          <w:rFonts w:cstheme="minorHAnsi"/>
-          <w:color w:val="404040" w:themeColor="text1" w:themeTint="BF"/>
-          <w:lang w:val="en-GB"/>
-        </w:rPr>
-        <w:t xml:space="preserve">, Oracle, PostgreSQL, HTML, CSS, Bootstrap, GWT, WebSocket, REST, JSON, Maven, Gitlab, Liquibase, Docker, SonarQube, JIRA, </w:t>
-      </w:r>
-      <w:proofErr w:type="spellStart"/>
-      <w:r>
-        <w:rPr>
-          <w:rFonts w:cstheme="minorHAnsi"/>
-          <w:color w:val="404040" w:themeColor="text1" w:themeTint="BF"/>
-          <w:lang w:val="en-GB"/>
-        </w:rPr>
-        <w:t>YouTrack</w:t>
-      </w:r>
-      <w:proofErr w:type="spellEnd"/>
-      <w:r>
-        <w:rPr>
-          <w:rFonts w:cstheme="minorHAnsi"/>
-          <w:color w:val="404040" w:themeColor="text1" w:themeTint="BF"/>
-          <w:lang w:val="en-GB"/>
-        </w:rPr>
-        <w:t>, IntelliJ, Eclipse,</w:t>
+        <w:t>Java, SQL, JavaScript, TypeScript, Spring, SpringBoot, JavaEE, Hibernate, Vaadin, Oracle, PostgreSQL, HTML, CSS, Bootstrap, GWT, WebSocket, REST, JSON, Maven, Gitlab, Liquibase, Docker, SonarQube, JIRA, YouTrack, IntelliJ, Eclipse,</w:t>
       </w:r>
       <w:r>
         <w:rPr>
@@ -4124,25 +3858,7 @@
           <w:color w:val="404040" w:themeColor="text1" w:themeTint="BF"/>
           <w:lang w:val="en-GB"/>
         </w:rPr>
-        <w:t xml:space="preserve"> UML, </w:t>
-      </w:r>
-      <w:proofErr w:type="spellStart"/>
-      <w:r>
-        <w:rPr>
-          <w:rFonts w:cstheme="minorHAnsi"/>
-          <w:color w:val="404040" w:themeColor="text1" w:themeTint="BF"/>
-          <w:lang w:val="en-GB"/>
-        </w:rPr>
-        <w:t>AsciiDoc</w:t>
-      </w:r>
-      <w:proofErr w:type="spellEnd"/>
-      <w:r>
-        <w:rPr>
-          <w:rFonts w:cstheme="minorHAnsi"/>
-          <w:color w:val="404040" w:themeColor="text1" w:themeTint="BF"/>
-          <w:lang w:val="en-GB"/>
-        </w:rPr>
-        <w:t>,</w:t>
+        <w:t xml:space="preserve"> UML, AsciiDoc,</w:t>
       </w:r>
       <w:r>
         <w:rPr>
@@ -4152,23 +3868,13 @@
         </w:rPr>
         <w:t xml:space="preserve"> </w:t>
       </w:r>
-      <w:proofErr w:type="spellStart"/>
-      <w:r>
-        <w:rPr>
-          <w:rFonts w:cstheme="minorHAnsi"/>
-          <w:color w:val="404040" w:themeColor="text1" w:themeTint="BF"/>
-          <w:lang w:val="en-GB"/>
-        </w:rPr>
-        <w:t>WildFly</w:t>
-      </w:r>
-      <w:proofErr w:type="spellEnd"/>
-      <w:r>
-        <w:rPr>
-          <w:rFonts w:cstheme="minorHAnsi"/>
-          <w:color w:val="404040" w:themeColor="text1" w:themeTint="BF"/>
-          <w:lang w:val="en-GB"/>
-        </w:rPr>
-        <w:t>, Angular</w:t>
+      <w:r>
+        <w:rPr>
+          <w:rFonts w:cstheme="minorHAnsi"/>
+          <w:color w:val="404040" w:themeColor="text1" w:themeTint="BF"/>
+          <w:lang w:val="en-GB"/>
+        </w:rPr>
+        <w:t>WildFly, Angular</w:t>
       </w:r>
       <w:r>
         <w:rPr>
@@ -4179,7 +3885,7 @@
       </w:r>
     </w:p>
     <w:sectPr>
-      <w:footerReference w:type="default" r:id="rId15"/>
+      <w:footerReference w:type="default" r:id="rId16"/>
       <w:pgSz w:w="11899" w:h="16838"/>
       <w:pgMar w:top="853" w:right="797" w:bottom="1785" w:left="778" w:header="720" w:footer="720" w:gutter="0"/>
       <w:cols w:space="720"/>
@@ -4188,69 +3894,6 @@
     </w:sectPr>
   </w:body>
 </w:document>
-</file>
-
-<file path=word/comments.xml><?xml version="1.0" encoding="utf-8"?>
-<w:comments xmlns:wpc="http://schemas.microsoft.com/office/word/2010/wordprocessingCanvas" xmlns:cx="http://schemas.microsoft.com/office/drawing/2014/chartex" xmlns:cx1="http://schemas.microsoft.com/office/drawing/2015/9/8/chartex" xmlns:cx2="http://schemas.microsoft.com/office/drawing/2015/10/21/chartex" xmlns:cx3="http://schemas.microsoft.com/office/drawing/2016/5/9/chartex" xmlns:cx4="http://schemas.microsoft.com/office/drawing/2016/5/10/chartex" xmlns:cx5="http://schemas.microsoft.com/office/drawing/2016/5/11/chartex" xmlns:cx6="http://schemas.microsoft.com/office/drawing/2016/5/12/chartex" xmlns:cx7="http://schemas.microsoft.com/office/drawing/2016/5/13/chartex" xmlns:cx8="http://schemas.microsoft.com/office/drawing/2016/5/14/chartex" xmlns:mc="http://schemas.openxmlformats.org/markup-compatibility/2006" xmlns:aink="http://schemas.microsoft.com/office/drawing/2016/ink" xmlns:am3d="http://schemas.microsoft.com/office/drawing/2017/model3d" xmlns:o="urn:schemas-microsoft-com:office:office" xmlns:oel="http://schemas.microsoft.com/office/2019/extlst" xmlns:r="http://schemas.openxmlformats.org/officeDocument/2006/relationships" xmlns:m="http://schemas.openxmlformats.org/officeDocument/2006/math" xmlns:v="urn:schemas-microsoft-com:vml" xmlns:wp14="http://schemas.microsoft.com/office/word/2010/wordprocessingDrawing" xmlns:wp="http://schemas.openxmlformats.org/drawingml/2006/wordprocessingDrawing" xmlns:w10="urn:schemas-microsoft-com:office:word" xmlns:w="http://schemas.openxmlformats.org/wordprocessingml/2006/main" xmlns:w14="http://schemas.microsoft.com/office/word/2010/wordml" xmlns:w15="http://schemas.microsoft.com/office/word/2012/wordml" xmlns:w16cex="http://schemas.microsoft.com/office/word/2018/wordml/cex" xmlns:w16cid="http://schemas.microsoft.com/office/word/2016/wordml/cid" xmlns:w16="http://schemas.microsoft.com/office/word/2018/wordml" xmlns:w16du="http://schemas.microsoft.com/office/word/2023/wordml/word16du" xmlns:w16sdtdh="http://schemas.microsoft.com/office/word/2020/wordml/sdtdatahash" xmlns:w16sdtfl="http://schemas.microsoft.com/office/word/2024/wordml/sdtformatlock" xmlns:w16se="http://schemas.microsoft.com/office/word/2015/wordml/symex" xmlns:wpg="http://schemas.microsoft.com/office/word/2010/wordprocessingGroup" xmlns:wpi="http://schemas.microsoft.com/office/word/2010/wordprocessingInk" xmlns:wne="http://schemas.microsoft.com/office/word/2006/wordml" xmlns:wps="http://schemas.microsoft.com/office/word/2010/wordprocessingShape" mc:Ignorable="w14 w15 w16se w16cid w16 w16cex w16sdtdh w16sdtfl w16du wp14">
-  <w:comment w:id="0" w:author="Christian Luzzetti" w:date="2024-08-19T21:50:00Z" w:initials="CL">
-    <w:p>
-      <w:pPr>
-        <w:pStyle w:val="Testocommento"/>
-        <w:rPr>
-          <w:lang w:val="en-GB"/>
-        </w:rPr>
-      </w:pPr>
-      <w:r>
-        <w:rPr>
-          <w:rStyle w:val="Rimandocommento"/>
-        </w:rPr>
-        <w:annotationRef/>
-      </w:r>
-      <w:r>
-        <w:rPr>
-          <w:lang w:val="en-GB"/>
-        </w:rPr>
-        <w:t xml:space="preserve">Setup </w:t>
-      </w:r>
-      <w:r>
-        <w:rPr>
-          <w:lang w:val="en-GB"/>
-        </w:rPr>
-        <w:t xml:space="preserve">a </w:t>
-      </w:r>
-      <w:r>
-        <w:rPr>
-          <w:lang w:val="en-GB"/>
-        </w:rPr>
-        <w:t>Grafana</w:t>
-      </w:r>
-      <w:r>
-        <w:rPr>
-          <w:lang w:val="en-GB"/>
-        </w:rPr>
-        <w:t xml:space="preserve"> dashboard with logs, tracing and metrics, helping the team debugging infra-service calls </w:t>
-      </w:r>
-    </w:p>
-  </w:comment>
-</w:comments>
-</file>
-
-<file path=word/commentsExtended.xml><?xml version="1.0" encoding="utf-8"?>
-<w15:commentsEx xmlns:wpc="http://schemas.microsoft.com/office/word/2010/wordprocessingCanvas" xmlns:cx="http://schemas.microsoft.com/office/drawing/2014/chartex" xmlns:cx1="http://schemas.microsoft.com/office/drawing/2015/9/8/chartex" xmlns:cx2="http://schemas.microsoft.com/office/drawing/2015/10/21/chartex" xmlns:cx3="http://schemas.microsoft.com/office/drawing/2016/5/9/chartex" xmlns:cx4="http://schemas.microsoft.com/office/drawing/2016/5/10/chartex" xmlns:cx5="http://schemas.microsoft.com/office/drawing/2016/5/11/chartex" xmlns:cx6="http://schemas.microsoft.com/office/drawing/2016/5/12/chartex" xmlns:cx7="http://schemas.microsoft.com/office/drawing/2016/5/13/chartex" xmlns:cx8="http://schemas.microsoft.com/office/drawing/2016/5/14/chartex" xmlns:mc="http://schemas.openxmlformats.org/markup-compatibility/2006" xmlns:aink="http://schemas.microsoft.com/office/drawing/2016/ink" xmlns:am3d="http://schemas.microsoft.com/office/drawing/2017/model3d" xmlns:o="urn:schemas-microsoft-com:office:office" xmlns:oel="http://schemas.microsoft.com/office/2019/extlst" xmlns:r="http://schemas.openxmlformats.org/officeDocument/2006/relationships" xmlns:m="http://schemas.openxmlformats.org/officeDocument/2006/math" xmlns:v="urn:schemas-microsoft-com:vml" xmlns:wp14="http://schemas.microsoft.com/office/word/2010/wordprocessingDrawing" xmlns:wp="http://schemas.openxmlformats.org/drawingml/2006/wordprocessingDrawing" xmlns:w10="urn:schemas-microsoft-com:office:word" xmlns:w="http://schemas.openxmlformats.org/wordprocessingml/2006/main" xmlns:w14="http://schemas.microsoft.com/office/word/2010/wordml" xmlns:w15="http://schemas.microsoft.com/office/word/2012/wordml" xmlns:w16cex="http://schemas.microsoft.com/office/word/2018/wordml/cex" xmlns:w16cid="http://schemas.microsoft.com/office/word/2016/wordml/cid" xmlns:w16="http://schemas.microsoft.com/office/word/2018/wordml" xmlns:w16du="http://schemas.microsoft.com/office/word/2023/wordml/word16du" xmlns:w16sdtdh="http://schemas.microsoft.com/office/word/2020/wordml/sdtdatahash" xmlns:w16sdtfl="http://schemas.microsoft.com/office/word/2024/wordml/sdtformatlock" xmlns:w16se="http://schemas.microsoft.com/office/word/2015/wordml/symex" xmlns:wpg="http://schemas.microsoft.com/office/word/2010/wordprocessingGroup" xmlns:wpi="http://schemas.microsoft.com/office/word/2010/wordprocessingInk" xmlns:wne="http://schemas.microsoft.com/office/word/2006/wordml" xmlns:wps="http://schemas.microsoft.com/office/word/2010/wordprocessingShape" mc:Ignorable="w14 w15 w16se w16cid w16 w16cex w16sdtdh w16sdtfl w16du wp14">
-  <w15:commentEx w15:paraId="7196605C" w15:done="0"/>
-</w15:commentsEx>
-</file>
-
-<file path=word/commentsExtensible.xml><?xml version="1.0" encoding="utf-8"?>
-<w16cex:commentsExtensible xmlns:wpc="http://schemas.microsoft.com/office/word/2010/wordprocessingCanvas" xmlns:cx="http://schemas.microsoft.com/office/drawing/2014/chartex" xmlns:cx1="http://schemas.microsoft.com/office/drawing/2015/9/8/chartex" xmlns:cx2="http://schemas.microsoft.com/office/drawing/2015/10/21/chartex" xmlns:cx3="http://schemas.microsoft.com/office/drawing/2016/5/9/chartex" xmlns:cx4="http://schemas.microsoft.com/office/drawing/2016/5/10/chartex" xmlns:cx5="http://schemas.microsoft.com/office/drawing/2016/5/11/chartex" xmlns:cx6="http://schemas.microsoft.com/office/drawing/2016/5/12/chartex" xmlns:cx7="http://schemas.microsoft.com/office/drawing/2016/5/13/chartex" xmlns:cx8="http://schemas.microsoft.com/office/drawing/2016/5/14/chartex" xmlns:cr="http://schemas.microsoft.com/office/comments/2020/reactions" xmlns:mc="http://schemas.openxmlformats.org/markup-compatibility/2006" xmlns:aink="http://schemas.microsoft.com/office/drawing/2016/ink" xmlns:am3d="http://schemas.microsoft.com/office/drawing/2017/model3d" xmlns:o="urn:schemas-microsoft-com:office:office" xmlns:oel="http://schemas.microsoft.com/office/2019/extlst" xmlns:r="http://schemas.openxmlformats.org/officeDocument/2006/relationships" xmlns:m="http://schemas.openxmlformats.org/officeDocument/2006/math" xmlns:v="urn:schemas-microsoft-com:vml" xmlns:wp14="http://schemas.microsoft.com/office/word/2010/wordprocessingDrawing" xmlns:wp="http://schemas.openxmlformats.org/drawingml/2006/wordprocessingDrawing" xmlns:w10="urn:schemas-microsoft-com:office:word" xmlns:w="http://schemas.openxmlformats.org/wordprocessingml/2006/main" xmlns:w14="http://schemas.microsoft.com/office/word/2010/wordml" xmlns:w15="http://schemas.microsoft.com/office/word/2012/wordml" xmlns:w16cex="http://schemas.microsoft.com/office/word/2018/wordml/cex" xmlns:w16cid="http://schemas.microsoft.com/office/word/2016/wordml/cid" xmlns:w16="http://schemas.microsoft.com/office/word/2018/wordml" xmlns:w16du="http://schemas.microsoft.com/office/word/2023/wordml/word16du" xmlns:w16sdtdh="http://schemas.microsoft.com/office/word/2020/wordml/sdtdatahash" xmlns:w16sdtfl="http://schemas.microsoft.com/office/word/2024/wordml/sdtformatlock" xmlns:w16se="http://schemas.microsoft.com/office/word/2015/wordml/symex" xmlns:wpg="http://schemas.microsoft.com/office/word/2010/wordprocessingGroup" xmlns:wpi="http://schemas.microsoft.com/office/word/2010/wordprocessingInk" xmlns:wne="http://schemas.microsoft.com/office/word/2006/wordml" xmlns:wps="http://schemas.microsoft.com/office/word/2010/wordprocessingShape" mc:Ignorable="w14 w15 w16se w16cid w16 w16cex w16sdtdh w16sdtfl cr w16du wp14">
-  <w16cex:commentExtensible w16cex:durableId="2EF92AB1" w16cex:dateUtc="2024-08-19T19:50:00Z"/>
-</w16cex:commentsExtensible>
-</file>
-
-<file path=word/commentsIds.xml><?xml version="1.0" encoding="utf-8"?>
-<w16cid:commentsIds xmlns:wpc="http://schemas.microsoft.com/office/word/2010/wordprocessingCanvas" xmlns:cx="http://schemas.microsoft.com/office/drawing/2014/chartex" xmlns:cx1="http://schemas.microsoft.com/office/drawing/2015/9/8/chartex" xmlns:cx2="http://schemas.microsoft.com/office/drawing/2015/10/21/chartex" xmlns:cx3="http://schemas.microsoft.com/office/drawing/2016/5/9/chartex" xmlns:cx4="http://schemas.microsoft.com/office/drawing/2016/5/10/chartex" xmlns:cx5="http://schemas.microsoft.com/office/drawing/2016/5/11/chartex" xmlns:cx6="http://schemas.microsoft.com/office/drawing/2016/5/12/chartex" xmlns:cx7="http://schemas.microsoft.com/office/drawing/2016/5/13/chartex" xmlns:cx8="http://schemas.microsoft.com/office/drawing/2016/5/14/chartex" xmlns:mc="http://schemas.openxmlformats.org/markup-compatibility/2006" xmlns:aink="http://schemas.microsoft.com/office/drawing/2016/ink" xmlns:am3d="http://schemas.microsoft.com/office/drawing/2017/model3d" xmlns:o="urn:schemas-microsoft-com:office:office" xmlns:oel="http://schemas.microsoft.com/office/2019/extlst" xmlns:r="http://schemas.openxmlformats.org/officeDocument/2006/relationships" xmlns:m="http://schemas.openxmlformats.org/officeDocument/2006/math" xmlns:v="urn:schemas-microsoft-com:vml" xmlns:wp14="http://schemas.microsoft.com/office/word/2010/wordprocessingDrawing" xmlns:wp="http://schemas.openxmlformats.org/drawingml/2006/wordprocessingDrawing" xmlns:w10="urn:schemas-microsoft-com:office:word" xmlns:w="http://schemas.openxmlformats.org/wordprocessingml/2006/main" xmlns:w14="http://schemas.microsoft.com/office/word/2010/wordml" xmlns:w15="http://schemas.microsoft.com/office/word/2012/wordml" xmlns:w16cex="http://schemas.microsoft.com/office/word/2018/wordml/cex" xmlns:w16cid="http://schemas.microsoft.com/office/word/2016/wordml/cid" xmlns:w16="http://schemas.microsoft.com/office/word/2018/wordml" xmlns:w16du="http://schemas.microsoft.com/office/word/2023/wordml/word16du" xmlns:w16sdtdh="http://schemas.microsoft.com/office/word/2020/wordml/sdtdatahash" xmlns:w16sdtfl="http://schemas.microsoft.com/office/word/2024/wordml/sdtformatlock" xmlns:w16se="http://schemas.microsoft.com/office/word/2015/wordml/symex" xmlns:wpg="http://schemas.microsoft.com/office/word/2010/wordprocessingGroup" xmlns:wpi="http://schemas.microsoft.com/office/word/2010/wordprocessingInk" xmlns:wne="http://schemas.microsoft.com/office/word/2006/wordml" xmlns:wps="http://schemas.microsoft.com/office/word/2010/wordprocessingShape" mc:Ignorable="w14 w15 w16se w16cid w16 w16cex w16sdtdh w16sdtfl w16du wp14">
-  <w16cid:commentId w16cid:paraId="7196605C" w16cid:durableId="2EF92AB1"/>
-</w16cid:commentsIds>
 </file>
 
 <file path=word/endnotes.xml><?xml version="1.0" encoding="utf-8"?>
@@ -5659,14 +5302,6 @@
     <w:abstractNumId w:val="1"/>
   </w:num>
 </w:numbering>
-</file>
-
-<file path=word/people.xml><?xml version="1.0" encoding="utf-8"?>
-<w15:people xmlns:wpc="http://schemas.microsoft.com/office/word/2010/wordprocessingCanvas" xmlns:cx="http://schemas.microsoft.com/office/drawing/2014/chartex" xmlns:cx1="http://schemas.microsoft.com/office/drawing/2015/9/8/chartex" xmlns:cx2="http://schemas.microsoft.com/office/drawing/2015/10/21/chartex" xmlns:cx3="http://schemas.microsoft.com/office/drawing/2016/5/9/chartex" xmlns:cx4="http://schemas.microsoft.com/office/drawing/2016/5/10/chartex" xmlns:cx5="http://schemas.microsoft.com/office/drawing/2016/5/11/chartex" xmlns:cx6="http://schemas.microsoft.com/office/drawing/2016/5/12/chartex" xmlns:cx7="http://schemas.microsoft.com/office/drawing/2016/5/13/chartex" xmlns:cx8="http://schemas.microsoft.com/office/drawing/2016/5/14/chartex" xmlns:mc="http://schemas.openxmlformats.org/markup-compatibility/2006" xmlns:aink="http://schemas.microsoft.com/office/drawing/2016/ink" xmlns:am3d="http://schemas.microsoft.com/office/drawing/2017/model3d" xmlns:o="urn:schemas-microsoft-com:office:office" xmlns:oel="http://schemas.microsoft.com/office/2019/extlst" xmlns:r="http://schemas.openxmlformats.org/officeDocument/2006/relationships" xmlns:m="http://schemas.openxmlformats.org/officeDocument/2006/math" xmlns:v="urn:schemas-microsoft-com:vml" xmlns:wp14="http://schemas.microsoft.com/office/word/2010/wordprocessingDrawing" xmlns:wp="http://schemas.openxmlformats.org/drawingml/2006/wordprocessingDrawing" xmlns:w10="urn:schemas-microsoft-com:office:word" xmlns:w="http://schemas.openxmlformats.org/wordprocessingml/2006/main" xmlns:w14="http://schemas.microsoft.com/office/word/2010/wordml" xmlns:w15="http://schemas.microsoft.com/office/word/2012/wordml" xmlns:w16cex="http://schemas.microsoft.com/office/word/2018/wordml/cex" xmlns:w16cid="http://schemas.microsoft.com/office/word/2016/wordml/cid" xmlns:w16="http://schemas.microsoft.com/office/word/2018/wordml" xmlns:w16du="http://schemas.microsoft.com/office/word/2023/wordml/word16du" xmlns:w16sdtdh="http://schemas.microsoft.com/office/word/2020/wordml/sdtdatahash" xmlns:w16sdtfl="http://schemas.microsoft.com/office/word/2024/wordml/sdtformatlock" xmlns:w16se="http://schemas.microsoft.com/office/word/2015/wordml/symex" xmlns:wpg="http://schemas.microsoft.com/office/word/2010/wordprocessingGroup" xmlns:wpi="http://schemas.microsoft.com/office/word/2010/wordprocessingInk" xmlns:wne="http://schemas.microsoft.com/office/word/2006/wordml" xmlns:wps="http://schemas.microsoft.com/office/word/2010/wordprocessingShape" mc:Ignorable="w14 w15 w16se w16cid w16 w16cex w16sdtdh w16sdtfl w16du wp14">
-  <w15:person w15:author="Christian Luzzetti">
-    <w15:presenceInfo w15:providerId="Windows Live" w15:userId="32ae1ecab1fcd274"/>
-  </w15:person>
-</w15:people>
 </file>
 
 <file path=word/styles.xml><?xml version="1.0" encoding="utf-8"?>

</xml_diff>